<commit_message>
Update: Dokument "Arhitekturni projekat"
</commit_message>
<xml_diff>
--- a/Architecture/Battle_of_mages.docx
+++ b/Architecture/Battle_of_mages.docx
@@ -7,6 +7,7 @@
         <w:pStyle w:val="Title"/>
         <w:jc w:val="center"/>
         <w:rPr>
+          <w:rFonts w:ascii="Arial" w:hAnsi="Arial" w:cs="Arial"/>
           <w:lang w:val="sr-Latn-RS"/>
         </w:rPr>
       </w:pPr>
@@ -16,6 +17,7 @@
         <w:pStyle w:val="Title"/>
         <w:jc w:val="center"/>
         <w:rPr>
+          <w:rFonts w:ascii="Arial" w:hAnsi="Arial" w:cs="Arial"/>
           <w:lang w:val="sr-Latn-RS"/>
         </w:rPr>
       </w:pPr>
@@ -25,6 +27,7 @@
         <w:pStyle w:val="Title"/>
         <w:jc w:val="center"/>
         <w:rPr>
+          <w:rFonts w:ascii="Arial" w:hAnsi="Arial" w:cs="Arial"/>
           <w:lang w:val="sr-Latn-RS"/>
         </w:rPr>
       </w:pPr>
@@ -34,6 +37,7 @@
         <w:pStyle w:val="Title"/>
         <w:jc w:val="center"/>
         <w:rPr>
+          <w:rFonts w:ascii="Arial" w:hAnsi="Arial" w:cs="Arial"/>
           <w:lang w:val="sr-Latn-RS"/>
         </w:rPr>
       </w:pPr>
@@ -43,6 +47,7 @@
         <w:pStyle w:val="Title"/>
         <w:jc w:val="center"/>
         <w:rPr>
+          <w:rFonts w:ascii="Arial" w:hAnsi="Arial" w:cs="Arial"/>
           <w:lang w:val="sr-Latn-RS"/>
         </w:rPr>
       </w:pPr>
@@ -52,6 +57,7 @@
         <w:pStyle w:val="Title"/>
         <w:jc w:val="center"/>
         <w:rPr>
+          <w:rFonts w:ascii="Arial" w:hAnsi="Arial" w:cs="Arial"/>
           <w:lang w:val="sr-Latn-RS"/>
         </w:rPr>
       </w:pPr>
@@ -70,124 +76,133 @@
           <w:rFonts w:ascii="Arial" w:hAnsi="Arial" w:cs="Arial"/>
           <w:lang w:val="sr-Latn-RS"/>
         </w:rPr>
-        <w:t>Battle of mages – Arhitektur</w:t>
-      </w:r>
-      <w:r>
-        <w:rPr>
-          <w:rFonts w:ascii="Arial" w:hAnsi="Arial" w:cs="Arial"/>
-          <w:lang w:val="sr-Latn-RS"/>
-        </w:rPr>
-        <w:t>a sistema</w:t>
-      </w:r>
-    </w:p>
-    <w:p>
-      <w:pPr>
-        <w:rPr>
-          <w:lang w:val="sr-Latn-RS"/>
-        </w:rPr>
-      </w:pPr>
-    </w:p>
-    <w:p>
-      <w:pPr>
-        <w:rPr>
-          <w:lang w:val="sr-Latn-RS"/>
-        </w:rPr>
-      </w:pPr>
-    </w:p>
-    <w:p>
-      <w:pPr>
-        <w:rPr>
-          <w:lang w:val="sr-Latn-RS"/>
-        </w:rPr>
-      </w:pPr>
-    </w:p>
-    <w:p>
-      <w:pPr>
-        <w:rPr>
-          <w:lang w:val="sr-Latn-RS"/>
-        </w:rPr>
-      </w:pPr>
-    </w:p>
-    <w:p>
-      <w:pPr>
-        <w:rPr>
-          <w:lang w:val="sr-Latn-RS"/>
-        </w:rPr>
-      </w:pPr>
-    </w:p>
-    <w:p>
-      <w:pPr>
-        <w:rPr>
-          <w:lang w:val="sr-Latn-RS"/>
-        </w:rPr>
-      </w:pPr>
-    </w:p>
-    <w:p>
-      <w:pPr>
-        <w:rPr>
-          <w:lang w:val="sr-Latn-RS"/>
-        </w:rPr>
-      </w:pPr>
-    </w:p>
-    <w:p>
-      <w:pPr>
-        <w:rPr>
-          <w:lang w:val="sr-Latn-RS"/>
-        </w:rPr>
-      </w:pPr>
-    </w:p>
-    <w:p>
-      <w:pPr>
-        <w:rPr>
-          <w:lang w:val="sr-Latn-RS"/>
-        </w:rPr>
-      </w:pPr>
-    </w:p>
-    <w:p>
-      <w:pPr>
-        <w:rPr>
-          <w:lang w:val="sr-Latn-RS"/>
-        </w:rPr>
-      </w:pPr>
-    </w:p>
-    <w:p>
-      <w:pPr>
-        <w:rPr>
-          <w:lang w:val="sr-Latn-RS"/>
-        </w:rPr>
-      </w:pPr>
-    </w:p>
-    <w:p>
-      <w:pPr>
-        <w:rPr>
-          <w:lang w:val="sr-Latn-RS"/>
-        </w:rPr>
-      </w:pPr>
-    </w:p>
-    <w:p>
-      <w:pPr>
-        <w:rPr>
-          <w:lang w:val="sr-Latn-RS"/>
-        </w:rPr>
-      </w:pPr>
-    </w:p>
-    <w:p>
-      <w:pPr>
-        <w:rPr>
-          <w:lang w:val="sr-Latn-RS"/>
-        </w:rPr>
-      </w:pPr>
-    </w:p>
-    <w:p>
-      <w:pPr>
-        <w:rPr>
-          <w:lang w:val="sr-Latn-RS"/>
-        </w:rPr>
-      </w:pPr>
-    </w:p>
-    <w:p>
-      <w:pPr>
-        <w:rPr>
+        <w:t>Battle of mages – Arhitektura sistema</w:t>
+      </w:r>
+    </w:p>
+    <w:p>
+      <w:pPr>
+        <w:rPr>
+          <w:rFonts w:ascii="Arial" w:hAnsi="Arial" w:cs="Arial"/>
+          <w:lang w:val="sr-Latn-RS"/>
+        </w:rPr>
+      </w:pPr>
+    </w:p>
+    <w:p>
+      <w:pPr>
+        <w:rPr>
+          <w:rFonts w:ascii="Arial" w:hAnsi="Arial" w:cs="Arial"/>
+          <w:lang w:val="sr-Latn-RS"/>
+        </w:rPr>
+      </w:pPr>
+    </w:p>
+    <w:p>
+      <w:pPr>
+        <w:rPr>
+          <w:rFonts w:ascii="Arial" w:hAnsi="Arial" w:cs="Arial"/>
+          <w:lang w:val="sr-Latn-RS"/>
+        </w:rPr>
+      </w:pPr>
+    </w:p>
+    <w:p>
+      <w:pPr>
+        <w:rPr>
+          <w:rFonts w:ascii="Arial" w:hAnsi="Arial" w:cs="Arial"/>
+          <w:lang w:val="sr-Latn-RS"/>
+        </w:rPr>
+      </w:pPr>
+    </w:p>
+    <w:p>
+      <w:pPr>
+        <w:rPr>
+          <w:rFonts w:ascii="Arial" w:hAnsi="Arial" w:cs="Arial"/>
+          <w:lang w:val="sr-Latn-RS"/>
+        </w:rPr>
+      </w:pPr>
+    </w:p>
+    <w:p>
+      <w:pPr>
+        <w:rPr>
+          <w:rFonts w:ascii="Arial" w:hAnsi="Arial" w:cs="Arial"/>
+          <w:lang w:val="sr-Latn-RS"/>
+        </w:rPr>
+      </w:pPr>
+    </w:p>
+    <w:p>
+      <w:pPr>
+        <w:rPr>
+          <w:rFonts w:ascii="Arial" w:hAnsi="Arial" w:cs="Arial"/>
+          <w:lang w:val="sr-Latn-RS"/>
+        </w:rPr>
+      </w:pPr>
+    </w:p>
+    <w:p>
+      <w:pPr>
+        <w:rPr>
+          <w:rFonts w:ascii="Arial" w:hAnsi="Arial" w:cs="Arial"/>
+          <w:lang w:val="sr-Latn-RS"/>
+        </w:rPr>
+      </w:pPr>
+    </w:p>
+    <w:p>
+      <w:pPr>
+        <w:rPr>
+          <w:rFonts w:ascii="Arial" w:hAnsi="Arial" w:cs="Arial"/>
+          <w:lang w:val="sr-Latn-RS"/>
+        </w:rPr>
+      </w:pPr>
+    </w:p>
+    <w:p>
+      <w:pPr>
+        <w:rPr>
+          <w:rFonts w:ascii="Arial" w:hAnsi="Arial" w:cs="Arial"/>
+          <w:lang w:val="sr-Latn-RS"/>
+        </w:rPr>
+      </w:pPr>
+    </w:p>
+    <w:p>
+      <w:pPr>
+        <w:rPr>
+          <w:rFonts w:ascii="Arial" w:hAnsi="Arial" w:cs="Arial"/>
+          <w:lang w:val="sr-Latn-RS"/>
+        </w:rPr>
+      </w:pPr>
+    </w:p>
+    <w:p>
+      <w:pPr>
+        <w:rPr>
+          <w:rFonts w:ascii="Arial" w:hAnsi="Arial" w:cs="Arial"/>
+          <w:lang w:val="sr-Latn-RS"/>
+        </w:rPr>
+      </w:pPr>
+    </w:p>
+    <w:p>
+      <w:pPr>
+        <w:rPr>
+          <w:rFonts w:ascii="Arial" w:hAnsi="Arial" w:cs="Arial"/>
+          <w:lang w:val="sr-Latn-RS"/>
+        </w:rPr>
+      </w:pPr>
+    </w:p>
+    <w:p>
+      <w:pPr>
+        <w:rPr>
+          <w:rFonts w:ascii="Arial" w:hAnsi="Arial" w:cs="Arial"/>
+          <w:lang w:val="sr-Latn-RS"/>
+        </w:rPr>
+      </w:pPr>
+    </w:p>
+    <w:p>
+      <w:pPr>
+        <w:rPr>
+          <w:rFonts w:ascii="Arial" w:hAnsi="Arial" w:cs="Arial"/>
+          <w:lang w:val="sr-Latn-RS"/>
+        </w:rPr>
+      </w:pPr>
+    </w:p>
+    <w:p>
+      <w:pPr>
+        <w:rPr>
+          <w:rFonts w:ascii="Arial" w:hAnsi="Arial" w:cs="Arial"/>
           <w:lang w:val="sr-Latn-RS"/>
         </w:rPr>
       </w:pPr>
@@ -227,31 +242,20 @@
     <w:p>
       <w:pPr>
         <w:pStyle w:val="Heading1"/>
-        <w:rPr>
-          <w:rFonts w:ascii="Arial" w:hAnsi="Arial" w:cs="Arial"/>
-          <w:lang w:val="sr-Latn-RS"/>
-        </w:rPr>
-      </w:pPr>
-      <w:r>
-        <w:rPr>
-          <w:rFonts w:ascii="Arial" w:hAnsi="Arial" w:cs="Arial"/>
-          <w:lang w:val="sr-Latn-RS"/>
+        <w:numPr>
+          <w:ilvl w:val="0"/>
+          <w:numId w:val="8"/>
+        </w:numPr>
+        <w:rPr>
+          <w:rFonts w:ascii="Arial" w:hAnsi="Arial" w:cs="Arial"/>
+        </w:rPr>
+      </w:pPr>
+      <w:r>
+        <w:rPr>
+          <w:rFonts w:ascii="Arial" w:hAnsi="Arial" w:cs="Arial"/>
         </w:rPr>
         <w:lastRenderedPageBreak/>
-        <w:t>Kontekst i cilj softverskog</w:t>
-      </w:r>
-      <w:r>
-        <w:rPr>
-          <w:lang w:val="sr-Latn-RS"/>
-        </w:rPr>
-        <w:t xml:space="preserve"> </w:t>
-      </w:r>
-      <w:r>
-        <w:rPr>
-          <w:rFonts w:ascii="Arial" w:hAnsi="Arial" w:cs="Arial"/>
-          <w:lang w:val="sr-Latn-RS"/>
-        </w:rPr>
-        <w:t>projekta</w:t>
+        <w:t>Kontekst i cilj softverskog projekta</w:t>
       </w:r>
     </w:p>
     <w:p>
@@ -332,13 +336,17 @@
     <w:p>
       <w:pPr>
         <w:pStyle w:val="Heading1"/>
-        <w:rPr>
-          <w:lang w:val="sr-Latn-RS"/>
-        </w:rPr>
-      </w:pPr>
-      <w:r>
-        <w:rPr>
-          <w:lang w:val="sr-Latn-RS"/>
+        <w:numPr>
+          <w:ilvl w:val="0"/>
+          <w:numId w:val="8"/>
+        </w:numPr>
+        <w:rPr>
+          <w:rFonts w:ascii="Arial" w:hAnsi="Arial" w:cs="Arial"/>
+        </w:rPr>
+      </w:pPr>
+      <w:r>
+        <w:rPr>
+          <w:rFonts w:ascii="Arial" w:hAnsi="Arial" w:cs="Arial"/>
         </w:rPr>
         <w:t>Arhitekturni zahtevi</w:t>
       </w:r>
@@ -346,11 +354,15 @@
     <w:p>
       <w:pPr>
         <w:rPr>
-          <w:lang w:val="sr-Latn-RS"/>
-        </w:rPr>
-      </w:pPr>
-      <w:r>
-        <w:rPr>
+          <w:rFonts w:ascii="Arial" w:hAnsi="Arial" w:cs="Arial"/>
+          <w:color w:val="FFC000" w:themeColor="accent4"/>
+          <w:lang w:val="sr-Latn-RS"/>
+        </w:rPr>
+      </w:pPr>
+      <w:r>
+        <w:rPr>
+          <w:rFonts w:ascii="Arial" w:hAnsi="Arial" w:cs="Arial"/>
+          <w:color w:val="FFC000" w:themeColor="accent4"/>
           <w:lang w:val="sr-Latn-RS"/>
         </w:rPr>
         <w:t>//uvod</w:t>
@@ -358,18 +370,19 @@
     </w:p>
     <w:p>
       <w:pPr>
-        <w:rPr>
-          <w:rFonts w:ascii="Arial" w:hAnsi="Arial" w:cs="Arial"/>
-          <w:b/>
-          <w:bCs/>
-          <w:lang w:val="sr-Latn-RS"/>
-        </w:rPr>
-      </w:pPr>
-      <w:r>
-        <w:rPr>
-          <w:rFonts w:ascii="Arial" w:hAnsi="Arial" w:cs="Arial"/>
-          <w:b/>
-          <w:bCs/>
+        <w:pStyle w:val="Heading2"/>
+        <w:numPr>
+          <w:ilvl w:val="1"/>
+          <w:numId w:val="8"/>
+        </w:numPr>
+        <w:rPr>
+          <w:rFonts w:ascii="Arial" w:hAnsi="Arial" w:cs="Arial"/>
+          <w:lang w:val="sr-Latn-RS"/>
+        </w:rPr>
+      </w:pPr>
+      <w:r>
+        <w:rPr>
+          <w:rFonts w:ascii="Arial" w:hAnsi="Arial" w:cs="Arial"/>
           <w:lang w:val="sr-Latn-RS"/>
         </w:rPr>
         <w:t>Glavni funkcionalni zahtevi</w:t>
@@ -533,6 +546,9 @@
         <w:t xml:space="preserve"> </w:t>
       </w:r>
       <w:r>
+        <w:rPr>
+          <w:rFonts w:ascii="Arial" w:hAnsi="Arial" w:cs="Arial"/>
+        </w:rPr>
         <w:t xml:space="preserve">– </w:t>
       </w:r>
       <w:r>
@@ -567,6 +583,9 @@
         <w:t xml:space="preserve">Generisanje špila </w:t>
       </w:r>
       <w:r>
+        <w:rPr>
+          <w:rFonts w:ascii="Arial" w:hAnsi="Arial" w:cs="Arial"/>
+        </w:rPr>
         <w:t xml:space="preserve">– </w:t>
       </w:r>
       <w:r>
@@ -680,6 +699,9 @@
         <w:t xml:space="preserve">Kraj igre </w:t>
       </w:r>
       <w:r>
+        <w:rPr>
+          <w:rFonts w:ascii="Arial" w:hAnsi="Arial" w:cs="Arial"/>
+        </w:rPr>
         <w:t xml:space="preserve">– </w:t>
       </w:r>
       <w:r>
@@ -716,18 +738,188 @@
     </w:p>
     <w:p>
       <w:pPr>
-        <w:rPr>
-          <w:rFonts w:ascii="Arial" w:hAnsi="Arial" w:cs="Arial"/>
-          <w:b/>
-          <w:bCs/>
-          <w:lang w:val="sr-Latn-RS"/>
-        </w:rPr>
-      </w:pPr>
-      <w:r>
-        <w:rPr>
-          <w:rFonts w:ascii="Arial" w:hAnsi="Arial" w:cs="Arial"/>
-          <w:b/>
-          <w:bCs/>
+        <w:pStyle w:val="ListParagraph"/>
+        <w:rPr>
+          <w:rFonts w:ascii="Arial" w:hAnsi="Arial" w:cs="Arial"/>
+          <w:b/>
+          <w:bCs/>
+          <w:lang w:val="sr-Latn-RS"/>
+        </w:rPr>
+      </w:pPr>
+      <w:r>
+        <w:rPr>
+          <w:rFonts w:ascii="Arial" w:hAnsi="Arial" w:cs="Arial"/>
+          <w:b/>
+          <w:bCs/>
+          <w:noProof/>
+          <w:lang w:val="sr-Latn-RS"/>
+        </w:rPr>
+        <w:drawing>
+          <wp:inline distT="0" distB="0" distL="0" distR="0" wp14:anchorId="7ACF7359" wp14:editId="159CC6FF">
+            <wp:extent cx="5943600" cy="2729865"/>
+            <wp:effectExtent l="0" t="0" r="0" b="0"/>
+            <wp:docPr id="1" name="Picture 1"/>
+            <wp:cNvGraphicFramePr>
+              <a:graphicFrameLocks xmlns:a="http://schemas.openxmlformats.org/drawingml/2006/main" noChangeAspect="1"/>
+            </wp:cNvGraphicFramePr>
+            <a:graphic xmlns:a="http://schemas.openxmlformats.org/drawingml/2006/main">
+              <a:graphicData uri="http://schemas.openxmlformats.org/drawingml/2006/picture">
+                <pic:pic xmlns:pic="http://schemas.openxmlformats.org/drawingml/2006/picture">
+                  <pic:nvPicPr>
+                    <pic:cNvPr id="1" name="Picture 1"/>
+                    <pic:cNvPicPr/>
+                  </pic:nvPicPr>
+                  <pic:blipFill>
+                    <a:blip r:embed="rId5">
+                      <a:extLst>
+                        <a:ext uri="{28A0092B-C50C-407E-A947-70E740481C1C}">
+                          <a14:useLocalDpi xmlns:a14="http://schemas.microsoft.com/office/drawing/2010/main" val="0"/>
+                        </a:ext>
+                      </a:extLst>
+                    </a:blip>
+                    <a:stretch>
+                      <a:fillRect/>
+                    </a:stretch>
+                  </pic:blipFill>
+                  <pic:spPr>
+                    <a:xfrm>
+                      <a:off x="0" y="0"/>
+                      <a:ext cx="5943600" cy="2729865"/>
+                    </a:xfrm>
+                    <a:prstGeom prst="rect">
+                      <a:avLst/>
+                    </a:prstGeom>
+                  </pic:spPr>
+                </pic:pic>
+              </a:graphicData>
+            </a:graphic>
+          </wp:inline>
+        </w:drawing>
+      </w:r>
+    </w:p>
+    <w:p>
+      <w:pPr>
+        <w:pStyle w:val="ListParagraph"/>
+        <w:jc w:val="center"/>
+        <w:rPr>
+          <w:rFonts w:ascii="Arial" w:hAnsi="Arial" w:cs="Arial"/>
+          <w:i/>
+          <w:iCs/>
+          <w:sz w:val="20"/>
+          <w:szCs w:val="20"/>
+          <w:lang w:val="sr-Latn-RS"/>
+        </w:rPr>
+      </w:pPr>
+      <w:r>
+        <w:rPr>
+          <w:rFonts w:ascii="Arial" w:hAnsi="Arial" w:cs="Arial"/>
+          <w:i/>
+          <w:iCs/>
+          <w:sz w:val="20"/>
+          <w:szCs w:val="20"/>
+          <w:lang w:val="sr-Latn-RS"/>
+        </w:rPr>
+        <w:t>Use Case dijagram za početak igre</w:t>
+      </w:r>
+    </w:p>
+    <w:p>
+      <w:pPr>
+        <w:pStyle w:val="ListParagraph"/>
+        <w:rPr>
+          <w:rFonts w:ascii="Arial" w:hAnsi="Arial" w:cs="Arial"/>
+          <w:lang w:val="sr-Latn-RS"/>
+        </w:rPr>
+      </w:pPr>
+      <w:r>
+        <w:rPr>
+          <w:rFonts w:ascii="Arial" w:hAnsi="Arial" w:cs="Arial"/>
+          <w:noProof/>
+          <w:lang w:val="sr-Latn-RS"/>
+        </w:rPr>
+        <w:lastRenderedPageBreak/>
+        <w:drawing>
+          <wp:inline distT="0" distB="0" distL="0" distR="0" wp14:anchorId="6DB64B0C" wp14:editId="0291E81E">
+            <wp:extent cx="5943600" cy="3262630"/>
+            <wp:effectExtent l="0" t="0" r="0" b="0"/>
+            <wp:docPr id="3" name="Picture 3"/>
+            <wp:cNvGraphicFramePr>
+              <a:graphicFrameLocks xmlns:a="http://schemas.openxmlformats.org/drawingml/2006/main" noChangeAspect="1"/>
+            </wp:cNvGraphicFramePr>
+            <a:graphic xmlns:a="http://schemas.openxmlformats.org/drawingml/2006/main">
+              <a:graphicData uri="http://schemas.openxmlformats.org/drawingml/2006/picture">
+                <pic:pic xmlns:pic="http://schemas.openxmlformats.org/drawingml/2006/picture">
+                  <pic:nvPicPr>
+                    <pic:cNvPr id="3" name="Picture 3"/>
+                    <pic:cNvPicPr/>
+                  </pic:nvPicPr>
+                  <pic:blipFill>
+                    <a:blip r:embed="rId6">
+                      <a:extLst>
+                        <a:ext uri="{28A0092B-C50C-407E-A947-70E740481C1C}">
+                          <a14:useLocalDpi xmlns:a14="http://schemas.microsoft.com/office/drawing/2010/main" val="0"/>
+                        </a:ext>
+                      </a:extLst>
+                    </a:blip>
+                    <a:stretch>
+                      <a:fillRect/>
+                    </a:stretch>
+                  </pic:blipFill>
+                  <pic:spPr>
+                    <a:xfrm>
+                      <a:off x="0" y="0"/>
+                      <a:ext cx="5943600" cy="3262630"/>
+                    </a:xfrm>
+                    <a:prstGeom prst="rect">
+                      <a:avLst/>
+                    </a:prstGeom>
+                  </pic:spPr>
+                </pic:pic>
+              </a:graphicData>
+            </a:graphic>
+          </wp:inline>
+        </w:drawing>
+      </w:r>
+    </w:p>
+    <w:p>
+      <w:pPr>
+        <w:pStyle w:val="ListParagraph"/>
+        <w:jc w:val="center"/>
+        <w:rPr>
+          <w:rFonts w:ascii="Arial" w:hAnsi="Arial" w:cs="Arial"/>
+          <w:i/>
+          <w:iCs/>
+          <w:sz w:val="20"/>
+          <w:szCs w:val="20"/>
+          <w:lang w:val="sr-Latn-RS"/>
+        </w:rPr>
+      </w:pPr>
+      <w:r>
+        <w:rPr>
+          <w:rFonts w:ascii="Arial" w:hAnsi="Arial" w:cs="Arial"/>
+          <w:i/>
+          <w:iCs/>
+          <w:sz w:val="20"/>
+          <w:szCs w:val="20"/>
+          <w:lang w:val="sr-Latn-RS"/>
+        </w:rPr>
+        <w:t>Use Case dijagram u toku igre</w:t>
+      </w:r>
+    </w:p>
+    <w:p>
+      <w:pPr>
+        <w:pStyle w:val="Heading2"/>
+        <w:numPr>
+          <w:ilvl w:val="1"/>
+          <w:numId w:val="8"/>
+        </w:numPr>
+        <w:rPr>
+          <w:rFonts w:ascii="Arial" w:hAnsi="Arial" w:cs="Arial"/>
+          <w:lang w:val="sr-Latn-RS"/>
+        </w:rPr>
+      </w:pPr>
+      <w:r>
+        <w:rPr>
+          <w:rFonts w:ascii="Arial" w:hAnsi="Arial" w:cs="Arial"/>
           <w:lang w:val="sr-Latn-RS"/>
         </w:rPr>
         <w:t>Nefunkcionalni zahtevi (atributi kvaliteta)</w:t>
@@ -857,6 +1049,9 @@
         <w:t xml:space="preserve">Sigurnost </w:t>
       </w:r>
       <w:r>
+        <w:rPr>
+          <w:rFonts w:ascii="Arial" w:hAnsi="Arial" w:cs="Arial"/>
+        </w:rPr>
         <w:t xml:space="preserve">– </w:t>
       </w:r>
       <w:r>
@@ -970,18 +1165,19 @@
     </w:p>
     <w:p>
       <w:pPr>
-        <w:rPr>
-          <w:rFonts w:ascii="Arial" w:hAnsi="Arial" w:cs="Arial"/>
-          <w:b/>
-          <w:bCs/>
-          <w:lang w:val="sr-Latn-RS"/>
-        </w:rPr>
-      </w:pPr>
-      <w:r>
-        <w:rPr>
-          <w:rFonts w:ascii="Arial" w:hAnsi="Arial" w:cs="Arial"/>
-          <w:b/>
-          <w:bCs/>
+        <w:pStyle w:val="Heading2"/>
+        <w:numPr>
+          <w:ilvl w:val="1"/>
+          <w:numId w:val="8"/>
+        </w:numPr>
+        <w:rPr>
+          <w:rFonts w:ascii="Arial" w:hAnsi="Arial" w:cs="Arial"/>
+          <w:lang w:val="sr-Latn-RS"/>
+        </w:rPr>
+      </w:pPr>
+      <w:r>
+        <w:rPr>
+          <w:rFonts w:ascii="Arial" w:hAnsi="Arial" w:cs="Arial"/>
           <w:lang w:val="sr-Latn-RS"/>
         </w:rPr>
         <w:t>Tehnička i poslovna ograničenja</w:t>
@@ -1039,7 +1235,6 @@
           <w:bCs/>
           <w:lang w:val="sr-Latn-RS"/>
         </w:rPr>
-        <w:lastRenderedPageBreak/>
         <w:t xml:space="preserve">Skrivenost baze podataka </w:t>
       </w:r>
       <w:r>
@@ -1109,33 +1304,37 @@
     <w:p>
       <w:pPr>
         <w:pStyle w:val="Heading1"/>
-        <w:rPr>
-          <w:rFonts w:ascii="Arial" w:hAnsi="Arial" w:cs="Arial"/>
-          <w:lang w:val="sr-Latn-RS"/>
-        </w:rPr>
-      </w:pPr>
-      <w:r>
-        <w:rPr>
-          <w:rFonts w:ascii="Arial" w:hAnsi="Arial" w:cs="Arial"/>
-          <w:lang w:val="sr-Latn-RS"/>
-        </w:rPr>
+        <w:numPr>
+          <w:ilvl w:val="0"/>
+          <w:numId w:val="8"/>
+        </w:numPr>
+        <w:rPr>
+          <w:rFonts w:ascii="Arial" w:hAnsi="Arial" w:cs="Arial"/>
+        </w:rPr>
+      </w:pPr>
+      <w:r>
+        <w:rPr>
+          <w:rFonts w:ascii="Arial" w:hAnsi="Arial" w:cs="Arial"/>
+        </w:rPr>
+        <w:lastRenderedPageBreak/>
         <w:t>Arhitekturni dizajn</w:t>
       </w:r>
     </w:p>
     <w:p>
       <w:pPr>
-        <w:rPr>
-          <w:rFonts w:ascii="Arial" w:hAnsi="Arial" w:cs="Arial"/>
-          <w:b/>
-          <w:bCs/>
-          <w:lang w:val="sr-Latn-RS"/>
-        </w:rPr>
-      </w:pPr>
-      <w:r>
-        <w:rPr>
-          <w:rFonts w:ascii="Arial" w:hAnsi="Arial" w:cs="Arial"/>
-          <w:b/>
-          <w:bCs/>
+        <w:pStyle w:val="Heading2"/>
+        <w:numPr>
+          <w:ilvl w:val="1"/>
+          <w:numId w:val="8"/>
+        </w:numPr>
+        <w:rPr>
+          <w:rFonts w:ascii="Arial" w:hAnsi="Arial" w:cs="Arial"/>
+          <w:lang w:val="sr-Latn-RS"/>
+        </w:rPr>
+      </w:pPr>
+      <w:r>
+        <w:rPr>
+          <w:rFonts w:ascii="Arial" w:hAnsi="Arial" w:cs="Arial"/>
           <w:lang w:val="sr-Latn-RS"/>
         </w:rPr>
         <w:t>Arhitekturni obrasci</w:t>
@@ -1411,21 +1610,7 @@
           <w:rFonts w:ascii="Arial" w:hAnsi="Arial" w:cs="Arial"/>
           <w:lang w:val="sr-Latn-RS"/>
         </w:rPr>
-        <w:t xml:space="preserve">MVC pattern će biti iskorišćen u sklopu ASP.NET Web API-ja. Uloga modela je definisanje domenskih klasa i njihova perzistencija. Controller-i će obezbediti korišćenje usluga samog API-ja. Odgovornost kontrolera je rad sa modelom i selektovanje odgovarajućeg prikaza (view). Informacije potrebne za prikaz će biti prosleđene Unity klasama na </w:t>
-      </w:r>
-      <w:r>
-        <w:rPr>
-          <w:rFonts w:ascii="Arial" w:hAnsi="Arial" w:cs="Arial"/>
-          <w:lang w:val="sr-Latn-RS"/>
-        </w:rPr>
-        <w:t>klijentskoj strani</w:t>
-      </w:r>
-      <w:r>
-        <w:rPr>
-          <w:rFonts w:ascii="Arial" w:hAnsi="Arial" w:cs="Arial"/>
-          <w:lang w:val="sr-Latn-RS"/>
-        </w:rPr>
-        <w:t xml:space="preserve"> preko HTTP response-a. Ove klase će biti zadužene za generisanje odgovarajućeg interfejsa. </w:t>
+        <w:t xml:space="preserve">MVC pattern će biti iskorišćen u sklopu ASP.NET Web API-ja. Uloga modela je definisanje domenskih klasa i njihova perzistencija. Controller-i će obezbediti korišćenje usluga samog API-ja. Odgovornost kontrolera je rad sa modelom i selektovanje odgovarajućeg prikaza (view). Informacije potrebne za prikaz će biti prosleđene Unity klasama na klijentskoj strani preko HTTP response-a. Ove klase će biti zadužene za generisanje odgovarajućeg interfejsa. </w:t>
       </w:r>
     </w:p>
     <w:p>
@@ -1447,19 +1632,19 @@
     </w:p>
     <w:p>
       <w:pPr>
-        <w:jc w:val="both"/>
-        <w:rPr>
-          <w:rFonts w:ascii="Arial" w:hAnsi="Arial" w:cs="Arial"/>
-          <w:b/>
-          <w:bCs/>
-          <w:lang w:val="sr-Latn-RS"/>
-        </w:rPr>
-      </w:pPr>
-      <w:r>
-        <w:rPr>
-          <w:rFonts w:ascii="Arial" w:hAnsi="Arial" w:cs="Arial"/>
-          <w:b/>
-          <w:bCs/>
+        <w:pStyle w:val="Heading2"/>
+        <w:numPr>
+          <w:ilvl w:val="1"/>
+          <w:numId w:val="8"/>
+        </w:numPr>
+        <w:rPr>
+          <w:rFonts w:ascii="Arial" w:hAnsi="Arial" w:cs="Arial"/>
+          <w:lang w:val="sr-Latn-RS"/>
+        </w:rPr>
+      </w:pPr>
+      <w:r>
+        <w:rPr>
+          <w:rFonts w:ascii="Arial" w:hAnsi="Arial" w:cs="Arial"/>
           <w:lang w:val="sr-Latn-RS"/>
         </w:rPr>
         <w:lastRenderedPageBreak/>
@@ -1468,34 +1653,115 @@
     </w:p>
     <w:p>
       <w:pPr>
-        <w:pStyle w:val="ListParagraph"/>
-        <w:rPr>
-          <w:rFonts w:ascii="Arial" w:hAnsi="Arial" w:cs="Arial"/>
-          <w:lang w:val="sr-Latn-RS"/>
-        </w:rPr>
-      </w:pPr>
-      <w:r>
-        <w:rPr>
-          <w:rFonts w:ascii="Arial" w:hAnsi="Arial" w:cs="Arial"/>
-          <w:lang w:val="sr-Latn-RS"/>
-        </w:rPr>
-        <w:t>//TODO: dodati sliku</w:t>
-      </w:r>
-    </w:p>
-    <w:p>
-      <w:pPr>
-        <w:rPr>
-          <w:rFonts w:ascii="Arial" w:hAnsi="Arial" w:cs="Arial"/>
-          <w:b/>
-          <w:bCs/>
-          <w:lang w:val="sr-Latn-RS"/>
-        </w:rPr>
-      </w:pPr>
-      <w:r>
-        <w:rPr>
-          <w:rFonts w:ascii="Arial" w:hAnsi="Arial" w:cs="Arial"/>
-          <w:b/>
-          <w:bCs/>
+        <w:jc w:val="center"/>
+        <w:rPr>
+          <w:rFonts w:ascii="Arial" w:hAnsi="Arial" w:cs="Arial"/>
+          <w:b/>
+          <w:bCs/>
+          <w:lang w:val="sr-Latn-RS"/>
+        </w:rPr>
+      </w:pPr>
+      <w:r>
+        <w:rPr>
+          <w:rFonts w:ascii="Arial" w:hAnsi="Arial" w:cs="Arial"/>
+          <w:b/>
+          <w:bCs/>
+          <w:noProof/>
+          <w:lang w:val="sr-Latn-RS"/>
+        </w:rPr>
+        <w:drawing>
+          <wp:inline distT="0" distB="0" distL="0" distR="0" wp14:anchorId="6B3D6F24" wp14:editId="1006E14C">
+            <wp:extent cx="5943600" cy="5777230"/>
+            <wp:effectExtent l="0" t="0" r="0" b="0"/>
+            <wp:docPr id="5" name="Picture 5"/>
+            <wp:cNvGraphicFramePr>
+              <a:graphicFrameLocks xmlns:a="http://schemas.openxmlformats.org/drawingml/2006/main" noChangeAspect="1"/>
+            </wp:cNvGraphicFramePr>
+            <a:graphic xmlns:a="http://schemas.openxmlformats.org/drawingml/2006/main">
+              <a:graphicData uri="http://schemas.openxmlformats.org/drawingml/2006/picture">
+                <pic:pic xmlns:pic="http://schemas.openxmlformats.org/drawingml/2006/picture">
+                  <pic:nvPicPr>
+                    <pic:cNvPr id="5" name="Picture 5"/>
+                    <pic:cNvPicPr/>
+                  </pic:nvPicPr>
+                  <pic:blipFill>
+                    <a:blip r:embed="rId7">
+                      <a:extLst>
+                        <a:ext uri="{28A0092B-C50C-407E-A947-70E740481C1C}">
+                          <a14:useLocalDpi xmlns:a14="http://schemas.microsoft.com/office/drawing/2010/main" val="0"/>
+                        </a:ext>
+                      </a:extLst>
+                    </a:blip>
+                    <a:stretch>
+                      <a:fillRect/>
+                    </a:stretch>
+                  </pic:blipFill>
+                  <pic:spPr>
+                    <a:xfrm>
+                      <a:off x="0" y="0"/>
+                      <a:ext cx="5943600" cy="5777230"/>
+                    </a:xfrm>
+                    <a:prstGeom prst="rect">
+                      <a:avLst/>
+                    </a:prstGeom>
+                  </pic:spPr>
+                </pic:pic>
+              </a:graphicData>
+            </a:graphic>
+          </wp:inline>
+        </w:drawing>
+      </w:r>
+    </w:p>
+    <w:p>
+      <w:pPr>
+        <w:jc w:val="both"/>
+        <w:rPr>
+          <w:rFonts w:ascii="Arial" w:hAnsi="Arial" w:cs="Arial"/>
+          <w:b/>
+          <w:bCs/>
+          <w:lang w:val="sr-Latn-RS"/>
+        </w:rPr>
+      </w:pPr>
+    </w:p>
+    <w:p>
+      <w:pPr>
+        <w:jc w:val="center"/>
+        <w:rPr>
+          <w:rFonts w:ascii="Arial" w:hAnsi="Arial" w:cs="Arial"/>
+          <w:i/>
+          <w:iCs/>
+          <w:sz w:val="20"/>
+          <w:szCs w:val="20"/>
+          <w:lang w:val="sr-Latn-RS"/>
+        </w:rPr>
+      </w:pPr>
+      <w:r>
+        <w:rPr>
+          <w:rFonts w:ascii="Arial" w:hAnsi="Arial" w:cs="Arial"/>
+          <w:i/>
+          <w:iCs/>
+          <w:sz w:val="20"/>
+          <w:szCs w:val="20"/>
+          <w:lang w:val="sr-Latn-RS"/>
+        </w:rPr>
+        <w:t>Generalna arhitektura</w:t>
+      </w:r>
+    </w:p>
+    <w:p>
+      <w:pPr>
+        <w:pStyle w:val="Heading2"/>
+        <w:numPr>
+          <w:ilvl w:val="1"/>
+          <w:numId w:val="8"/>
+        </w:numPr>
+        <w:rPr>
+          <w:rFonts w:ascii="Arial" w:hAnsi="Arial" w:cs="Arial"/>
+          <w:lang w:val="sr-Latn-RS"/>
+        </w:rPr>
+      </w:pPr>
+      <w:r>
+        <w:rPr>
+          <w:rFonts w:ascii="Arial" w:hAnsi="Arial" w:cs="Arial"/>
           <w:lang w:val="sr-Latn-RS"/>
         </w:rPr>
         <w:t>Strukturni pogled</w:t>
@@ -1505,25 +1771,654 @@
       <w:pPr>
         <w:rPr>
           <w:rFonts w:ascii="Arial" w:hAnsi="Arial" w:cs="Arial"/>
-          <w:b/>
-          <w:bCs/>
-          <w:lang w:val="sr-Latn-RS"/>
-        </w:rPr>
-      </w:pPr>
+          <w:color w:val="FFC000" w:themeColor="accent4"/>
+          <w:lang w:val="sr-Latn-RS"/>
+        </w:rPr>
+      </w:pPr>
+      <w:r>
+        <w:rPr>
+          <w:rFonts w:ascii="Arial" w:hAnsi="Arial" w:cs="Arial"/>
+          <w:lang w:val="sr-Latn-RS"/>
+        </w:rPr>
+        <w:t xml:space="preserve">Dijagram prikazuje strukturu komponenti sistema i njihovu povezanost. </w:t>
+      </w:r>
+      <w:r>
+        <w:rPr>
+          <w:rFonts w:ascii="Arial" w:hAnsi="Arial" w:cs="Arial"/>
+          <w:color w:val="FFC000" w:themeColor="accent4"/>
+          <w:lang w:val="sr-Latn-RS"/>
+        </w:rPr>
+        <w:t xml:space="preserve">Struktura klijenta ... </w:t>
+      </w:r>
+      <w:r>
+        <w:rPr>
+          <w:rFonts w:ascii="Arial" w:hAnsi="Arial" w:cs="Arial"/>
+          <w:lang w:val="sr-Latn-RS"/>
+        </w:rPr>
+        <w:t xml:space="preserve">Serverski sloj se sastoji od komunikacionog podsloja i podsloja za logiku igre. Komunikacioni podsloj obuhvata RESTful Web API za sinhronu komunikaciju i Message Broker za asinhronu komunikaciju sa klijentom. </w:t>
+      </w:r>
+      <w:r>
+        <w:rPr>
+          <w:rFonts w:ascii="Arial" w:hAnsi="Arial" w:cs="Arial"/>
+          <w:color w:val="FFC000" w:themeColor="accent4"/>
+          <w:lang w:val="sr-Latn-RS"/>
+        </w:rPr>
+        <w:t xml:space="preserve">Sloj perzistencije </w:t>
+      </w:r>
+    </w:p>
+    <w:p>
+      <w:pPr>
+        <w:rPr>
+          <w:rFonts w:ascii="Arial" w:hAnsi="Arial" w:cs="Arial"/>
+          <w:lang w:val="sr-Latn-RS"/>
+        </w:rPr>
+      </w:pPr>
+      <w:r>
+        <w:rPr>
+          <w:rFonts w:ascii="Arial" w:hAnsi="Arial" w:cs="Arial"/>
+          <w:noProof/>
+          <w:lang w:val="sr-Latn-RS"/>
+        </w:rPr>
+        <w:lastRenderedPageBreak/>
+        <w:drawing>
+          <wp:inline distT="0" distB="0" distL="0" distR="0" wp14:anchorId="2ECC2264" wp14:editId="4D798E1E">
+            <wp:extent cx="5943600" cy="6699250"/>
+            <wp:effectExtent l="0" t="0" r="0" b="6350"/>
+            <wp:docPr id="2" name="Picture 2"/>
+            <wp:cNvGraphicFramePr>
+              <a:graphicFrameLocks xmlns:a="http://schemas.openxmlformats.org/drawingml/2006/main" noChangeAspect="1"/>
+            </wp:cNvGraphicFramePr>
+            <a:graphic xmlns:a="http://schemas.openxmlformats.org/drawingml/2006/main">
+              <a:graphicData uri="http://schemas.openxmlformats.org/drawingml/2006/picture">
+                <pic:pic xmlns:pic="http://schemas.openxmlformats.org/drawingml/2006/picture">
+                  <pic:nvPicPr>
+                    <pic:cNvPr id="2" name="Picture 2"/>
+                    <pic:cNvPicPr/>
+                  </pic:nvPicPr>
+                  <pic:blipFill>
+                    <a:blip r:embed="rId8">
+                      <a:extLst>
+                        <a:ext uri="{28A0092B-C50C-407E-A947-70E740481C1C}">
+                          <a14:useLocalDpi xmlns:a14="http://schemas.microsoft.com/office/drawing/2010/main" val="0"/>
+                        </a:ext>
+                      </a:extLst>
+                    </a:blip>
+                    <a:stretch>
+                      <a:fillRect/>
+                    </a:stretch>
+                  </pic:blipFill>
+                  <pic:spPr>
+                    <a:xfrm>
+                      <a:off x="0" y="0"/>
+                      <a:ext cx="5943600" cy="6699250"/>
+                    </a:xfrm>
+                    <a:prstGeom prst="rect">
+                      <a:avLst/>
+                    </a:prstGeom>
+                  </pic:spPr>
+                </pic:pic>
+              </a:graphicData>
+            </a:graphic>
+          </wp:inline>
+        </w:drawing>
+      </w:r>
+    </w:p>
+    <w:p>
+      <w:pPr>
+        <w:pStyle w:val="Heading2"/>
+        <w:numPr>
+          <w:ilvl w:val="1"/>
+          <w:numId w:val="8"/>
+        </w:numPr>
+        <w:rPr>
+          <w:rFonts w:ascii="Arial" w:hAnsi="Arial" w:cs="Arial"/>
+          <w:lang w:val="sr-Latn-RS"/>
+        </w:rPr>
+      </w:pPr>
+      <w:r>
+        <w:rPr>
+          <w:rFonts w:ascii="Arial" w:hAnsi="Arial" w:cs="Arial"/>
+          <w:lang w:val="sr-Latn-RS"/>
+        </w:rPr>
+        <w:t>Bihevioralni pogledi</w:t>
+      </w:r>
+    </w:p>
+    <w:p>
+      <w:pPr>
+        <w:pStyle w:val="ListParagraph"/>
+        <w:numPr>
+          <w:ilvl w:val="0"/>
+          <w:numId w:val="6"/>
+        </w:numPr>
+        <w:rPr>
+          <w:rFonts w:ascii="Arial" w:hAnsi="Arial" w:cs="Arial"/>
+          <w:b/>
+          <w:bCs/>
+          <w:lang w:val="sr-Latn-RS"/>
+        </w:rPr>
+      </w:pPr>
+      <w:r>
+        <w:rPr>
+          <w:rFonts w:ascii="Arial" w:hAnsi="Arial" w:cs="Arial"/>
+          <w:b/>
+          <w:bCs/>
+          <w:lang w:val="sr-Latn-RS"/>
+        </w:rPr>
+        <w:t>Kreiranje nove igre</w:t>
+      </w:r>
+    </w:p>
+    <w:p>
+      <w:pPr>
+        <w:pStyle w:val="ListParagraph"/>
+        <w:rPr>
+          <w:rFonts w:ascii="Arial" w:hAnsi="Arial" w:cs="Arial"/>
+          <w:lang w:val="sr-Latn-RS"/>
+        </w:rPr>
+      </w:pPr>
+      <w:r>
+        <w:rPr>
+          <w:rFonts w:ascii="Arial" w:hAnsi="Arial" w:cs="Arial"/>
+          <w:lang w:val="sr-Latn-RS"/>
+        </w:rPr>
+        <w:t>Klijent započinje kreiranje nove igre i šalje podešavanja špila i izbor magije serveru. Server nakon toga kreira igru, čuva je u bazi</w:t>
+      </w:r>
+      <w:r>
+        <w:rPr>
+          <w:rFonts w:ascii="Arial" w:hAnsi="Arial" w:cs="Arial"/>
+          <w:lang w:val="sr-Latn-RS"/>
+        </w:rPr>
+        <w:t>,</w:t>
+      </w:r>
+      <w:r>
+        <w:rPr>
+          <w:rFonts w:ascii="Arial" w:hAnsi="Arial" w:cs="Arial"/>
+          <w:lang w:val="sr-Latn-RS"/>
+        </w:rPr>
+        <w:t xml:space="preserve"> generiše špil na osnovu podešavanja</w:t>
+      </w:r>
+      <w:r>
+        <w:rPr>
+          <w:rFonts w:ascii="Arial" w:hAnsi="Arial" w:cs="Arial"/>
+          <w:lang w:val="sr-Latn-RS"/>
+        </w:rPr>
+        <w:t xml:space="preserve"> i generiše jedinstveni kod igre na osnovu kog će se drugi igrači pridružiti</w:t>
+      </w:r>
+      <w:r>
+        <w:rPr>
+          <w:rFonts w:ascii="Arial" w:hAnsi="Arial" w:cs="Arial"/>
+          <w:lang w:val="sr-Latn-RS"/>
+        </w:rPr>
+        <w:t>.</w:t>
+      </w:r>
+    </w:p>
+    <w:p>
+      <w:pPr>
+        <w:pStyle w:val="ListParagraph"/>
+        <w:rPr>
+          <w:rFonts w:ascii="Arial" w:hAnsi="Arial" w:cs="Arial"/>
+          <w:lang w:val="sr-Latn-RS"/>
+        </w:rPr>
+      </w:pPr>
+    </w:p>
+    <w:p>
+      <w:pPr>
+        <w:rPr>
+          <w:rFonts w:ascii="Arial" w:hAnsi="Arial" w:cs="Arial"/>
+          <w:b/>
+          <w:bCs/>
+          <w:lang w:val="sr-Latn-RS"/>
+        </w:rPr>
+      </w:pPr>
+      <w:r>
+        <w:rPr>
+          <w:rFonts w:ascii="Arial" w:hAnsi="Arial" w:cs="Arial"/>
+          <w:b/>
+          <w:bCs/>
+          <w:noProof/>
+          <w:lang w:val="sr-Latn-RS"/>
+        </w:rPr>
+        <w:lastRenderedPageBreak/>
+        <w:drawing>
+          <wp:inline distT="0" distB="0" distL="0" distR="0" wp14:anchorId="43D40F9C" wp14:editId="47DB799C">
+            <wp:extent cx="5943600" cy="1863090"/>
+            <wp:effectExtent l="0" t="0" r="0" b="3810"/>
+            <wp:docPr id="10" name="Picture 10"/>
+            <wp:cNvGraphicFramePr>
+              <a:graphicFrameLocks xmlns:a="http://schemas.openxmlformats.org/drawingml/2006/main" noChangeAspect="1"/>
+            </wp:cNvGraphicFramePr>
+            <a:graphic xmlns:a="http://schemas.openxmlformats.org/drawingml/2006/main">
+              <a:graphicData uri="http://schemas.openxmlformats.org/drawingml/2006/picture">
+                <pic:pic xmlns:pic="http://schemas.openxmlformats.org/drawingml/2006/picture">
+                  <pic:nvPicPr>
+                    <pic:cNvPr id="1" name=""/>
+                    <pic:cNvPicPr/>
+                  </pic:nvPicPr>
+                  <pic:blipFill>
+                    <a:blip r:embed="rId9"/>
+                    <a:stretch>
+                      <a:fillRect/>
+                    </a:stretch>
+                  </pic:blipFill>
+                  <pic:spPr>
+                    <a:xfrm>
+                      <a:off x="0" y="0"/>
+                      <a:ext cx="5943600" cy="1863090"/>
+                    </a:xfrm>
+                    <a:prstGeom prst="rect">
+                      <a:avLst/>
+                    </a:prstGeom>
+                  </pic:spPr>
+                </pic:pic>
+              </a:graphicData>
+            </a:graphic>
+          </wp:inline>
+        </w:drawing>
+      </w:r>
+    </w:p>
+    <w:p>
+      <w:pPr>
+        <w:pStyle w:val="ListParagraph"/>
+        <w:numPr>
+          <w:ilvl w:val="0"/>
+          <w:numId w:val="6"/>
+        </w:numPr>
+        <w:rPr>
+          <w:rFonts w:ascii="Arial" w:hAnsi="Arial" w:cs="Arial"/>
+          <w:b/>
+          <w:bCs/>
+          <w:lang w:val="sr-Latn-RS"/>
+        </w:rPr>
+      </w:pPr>
+      <w:r>
+        <w:rPr>
+          <w:rFonts w:ascii="Arial" w:hAnsi="Arial" w:cs="Arial"/>
+          <w:b/>
+          <w:bCs/>
+          <w:lang w:val="sr-Latn-RS"/>
+        </w:rPr>
+        <w:t>Pridruživanje igri</w:t>
+      </w:r>
+    </w:p>
+    <w:p>
+      <w:pPr>
+        <w:pStyle w:val="ListParagraph"/>
+        <w:rPr>
+          <w:rFonts w:ascii="Arial" w:hAnsi="Arial" w:cs="Arial"/>
+          <w:lang w:val="sr-Latn-RS"/>
+        </w:rPr>
+      </w:pPr>
+      <w:r>
+        <w:rPr>
+          <w:rFonts w:ascii="Arial" w:hAnsi="Arial" w:cs="Arial"/>
+          <w:lang w:val="sr-Latn-RS"/>
+        </w:rPr>
+        <w:t xml:space="preserve">Korisnik se pridružuje igri </w:t>
+      </w:r>
+      <w:r>
+        <w:rPr>
+          <w:rFonts w:ascii="Arial" w:hAnsi="Arial" w:cs="Arial"/>
+          <w:lang w:val="sr-Latn-RS"/>
+        </w:rPr>
+        <w:t>uz pomoć jedinstvenog koda koji se generiše prilikom kreiranja igre. Nakon toga, korisnik šalje parametre špila i izbor magije serveru. Server validira zahtev, dodaje korisnika u igru i generiše špil karata za korisnika. Igrač se subscribe-uje na igru kako bi dobijao obaveštenja o promenama u toku igre.</w:t>
+      </w:r>
+    </w:p>
+    <w:p>
+      <w:pPr>
+        <w:pStyle w:val="ListParagraph"/>
+        <w:rPr>
+          <w:rFonts w:ascii="Arial" w:hAnsi="Arial" w:cs="Arial"/>
+          <w:lang w:val="sr-Latn-RS"/>
+        </w:rPr>
+      </w:pPr>
+    </w:p>
+    <w:p>
+      <w:pPr>
+        <w:pStyle w:val="ListParagraph"/>
+        <w:rPr>
+          <w:rFonts w:ascii="Arial" w:hAnsi="Arial" w:cs="Arial"/>
+          <w:b/>
+          <w:bCs/>
+          <w:lang w:val="sr-Latn-RS"/>
+        </w:rPr>
+      </w:pPr>
+      <w:r>
+        <w:rPr>
+          <w:rFonts w:ascii="Arial" w:hAnsi="Arial" w:cs="Arial"/>
+          <w:b/>
+          <w:bCs/>
+          <w:noProof/>
+          <w:lang w:val="sr-Latn-RS"/>
+        </w:rPr>
+        <w:drawing>
+          <wp:inline distT="0" distB="0" distL="0" distR="0" wp14:anchorId="4945C1CC" wp14:editId="7AD1EDC3">
+            <wp:extent cx="5943600" cy="1893570"/>
+            <wp:effectExtent l="0" t="0" r="0" b="0"/>
+            <wp:docPr id="8" name="Picture 8"/>
+            <wp:cNvGraphicFramePr>
+              <a:graphicFrameLocks xmlns:a="http://schemas.openxmlformats.org/drawingml/2006/main" noChangeAspect="1"/>
+            </wp:cNvGraphicFramePr>
+            <a:graphic xmlns:a="http://schemas.openxmlformats.org/drawingml/2006/main">
+              <a:graphicData uri="http://schemas.openxmlformats.org/drawingml/2006/picture">
+                <pic:pic xmlns:pic="http://schemas.openxmlformats.org/drawingml/2006/picture">
+                  <pic:nvPicPr>
+                    <pic:cNvPr id="1" name=""/>
+                    <pic:cNvPicPr/>
+                  </pic:nvPicPr>
+                  <pic:blipFill>
+                    <a:blip r:embed="rId10"/>
+                    <a:stretch>
+                      <a:fillRect/>
+                    </a:stretch>
+                  </pic:blipFill>
+                  <pic:spPr>
+                    <a:xfrm>
+                      <a:off x="0" y="0"/>
+                      <a:ext cx="5943600" cy="1893570"/>
+                    </a:xfrm>
+                    <a:prstGeom prst="rect">
+                      <a:avLst/>
+                    </a:prstGeom>
+                  </pic:spPr>
+                </pic:pic>
+              </a:graphicData>
+            </a:graphic>
+          </wp:inline>
+        </w:drawing>
+      </w:r>
+    </w:p>
+    <w:p>
+      <w:pPr>
+        <w:pStyle w:val="ListParagraph"/>
+        <w:rPr>
+          <w:rFonts w:ascii="Arial" w:hAnsi="Arial" w:cs="Arial"/>
+          <w:b/>
+          <w:bCs/>
+          <w:lang w:val="sr-Latn-RS"/>
+        </w:rPr>
+      </w:pPr>
+    </w:p>
+    <w:p>
+      <w:pPr>
+        <w:pStyle w:val="ListParagraph"/>
+        <w:numPr>
+          <w:ilvl w:val="0"/>
+          <w:numId w:val="6"/>
+        </w:numPr>
+        <w:rPr>
+          <w:rFonts w:ascii="Arial" w:hAnsi="Arial" w:cs="Arial"/>
+          <w:b/>
+          <w:bCs/>
+          <w:lang w:val="sr-Latn-RS"/>
+        </w:rPr>
+      </w:pPr>
+      <w:r>
+        <w:rPr>
+          <w:rFonts w:ascii="Arial" w:hAnsi="Arial" w:cs="Arial"/>
+          <w:b/>
+          <w:bCs/>
+          <w:lang w:val="sr-Latn-RS"/>
+        </w:rPr>
+        <w:t>Odigravanje poteza</w:t>
+      </w:r>
+    </w:p>
+    <w:p>
+      <w:pPr>
+        <w:pStyle w:val="ListParagraph"/>
+        <w:rPr>
+          <w:rFonts w:ascii="Arial" w:hAnsi="Arial" w:cs="Arial"/>
+        </w:rPr>
+      </w:pPr>
+      <w:r>
+        <w:rPr>
+          <w:rFonts w:ascii="Arial" w:hAnsi="Arial" w:cs="Arial"/>
+          <w:lang w:val="sr-Latn-RS"/>
+        </w:rPr>
+        <w:t>Server obaveštava igrača koji je na potezu i deli jednu kartu iz špila.</w:t>
+      </w:r>
+      <w:r>
+        <w:rPr>
+          <w:rFonts w:ascii="Arial" w:hAnsi="Arial" w:cs="Arial"/>
+          <w:lang w:val="sr-Latn-RS"/>
+        </w:rPr>
+        <w:t xml:space="preserve"> Svaki potez se validira i ažurira se baza podataka. Tok poteza zavisi od tipa izabrane karte. Izborom neke od </w:t>
+      </w:r>
+      <w:r>
+        <w:rPr>
+          <w:rFonts w:ascii="Arial" w:hAnsi="Arial" w:cs="Arial"/>
+          <w:i/>
+          <w:iCs/>
+          <w:lang w:val="sr-Latn-RS"/>
+        </w:rPr>
+        <w:t>Heal</w:t>
+      </w:r>
+      <w:r>
+        <w:rPr>
+          <w:rFonts w:ascii="Arial" w:hAnsi="Arial" w:cs="Arial"/>
+          <w:lang w:val="sr-Latn-RS"/>
+        </w:rPr>
+        <w:t xml:space="preserve"> karata, igrač povećava svoje health points i ostali igrači se obaveštavaju o ovoj promeni. Ukoliko igrač izabere kartu tipa </w:t>
+      </w:r>
+      <w:r>
+        <w:rPr>
+          <w:rFonts w:ascii="Arial" w:hAnsi="Arial" w:cs="Arial"/>
+          <w:i/>
+          <w:iCs/>
+          <w:lang w:val="sr-Latn-RS"/>
+        </w:rPr>
+        <w:t>Attack</w:t>
+      </w:r>
+      <w:r>
+        <w:rPr>
+          <w:rFonts w:ascii="Arial" w:hAnsi="Arial" w:cs="Arial"/>
+          <w:lang w:val="sr-Latn-RS"/>
+        </w:rPr>
+        <w:t xml:space="preserve">, ažuriranje podataka obuhvata i smanjenje </w:t>
+      </w:r>
+      <w:r>
+        <w:rPr>
+          <w:rFonts w:ascii="Arial" w:hAnsi="Arial" w:cs="Arial"/>
+          <w:lang w:val="sr-Latn-RS"/>
+        </w:rPr>
+        <w:t xml:space="preserve">health </w:t>
+      </w:r>
+      <w:r>
+        <w:rPr>
+          <w:rFonts w:ascii="Arial" w:hAnsi="Arial" w:cs="Arial"/>
+          <w:lang w:val="sr-Latn-RS"/>
+        </w:rPr>
+        <w:t>poena igrača koji je napadnut.</w:t>
+      </w:r>
+      <w:r>
+        <w:rPr>
+          <w:rFonts w:ascii="Arial" w:hAnsi="Arial" w:cs="Arial"/>
+          <w:lang w:val="sr-Latn-RS"/>
+        </w:rPr>
+        <w:t xml:space="preserve"> Proverava se da li je kraj igre i igrači se obaveštavaju o stanju igre. Izborom </w:t>
+      </w:r>
+      <w:r>
+        <w:rPr>
+          <w:rFonts w:ascii="Arial" w:hAnsi="Arial" w:cs="Arial"/>
+          <w:i/>
+          <w:iCs/>
+          <w:lang w:val="sr-Latn-RS"/>
+        </w:rPr>
+        <w:t xml:space="preserve">Add Damage </w:t>
+      </w:r>
+      <w:r>
+        <w:rPr>
+          <w:rFonts w:ascii="Arial" w:hAnsi="Arial" w:cs="Arial"/>
+          <w:lang w:val="sr-Latn-RS"/>
+        </w:rPr>
+        <w:t xml:space="preserve">karte, igrač dodaje nekoj od svojih </w:t>
+      </w:r>
+      <w:r>
+        <w:rPr>
+          <w:rFonts w:ascii="Arial" w:hAnsi="Arial" w:cs="Arial"/>
+          <w:i/>
+          <w:iCs/>
+          <w:lang w:val="sr-Latn-RS"/>
+        </w:rPr>
+        <w:t>Attack</w:t>
+      </w:r>
+      <w:r>
+        <w:rPr>
+          <w:rFonts w:ascii="Arial" w:hAnsi="Arial" w:cs="Arial"/>
+          <w:lang w:val="sr-Latn-RS"/>
+        </w:rPr>
+        <w:t xml:space="preserve"> karti veću moć. Karte tipa </w:t>
+      </w:r>
+      <w:r>
+        <w:rPr>
+          <w:rFonts w:ascii="Arial" w:hAnsi="Arial" w:cs="Arial"/>
+          <w:i/>
+          <w:iCs/>
+          <w:lang w:val="sr-Latn-RS"/>
+        </w:rPr>
+        <w:t>Reduce Cost</w:t>
+      </w:r>
+      <w:r>
+        <w:rPr>
+          <w:rFonts w:ascii="Arial" w:hAnsi="Arial" w:cs="Arial"/>
+          <w:lang w:val="sr-Latn-RS"/>
+        </w:rPr>
+        <w:t xml:space="preserve"> smanjuju broj poena (</w:t>
+      </w:r>
+      <w:r>
+        <w:rPr>
+          <w:rFonts w:ascii="Arial" w:hAnsi="Arial" w:cs="Arial"/>
+          <w:i/>
+          <w:iCs/>
+          <w:lang w:val="sr-Latn-RS"/>
+        </w:rPr>
+        <w:t>mana points</w:t>
+      </w:r>
+      <w:r>
+        <w:rPr>
+          <w:rFonts w:ascii="Arial" w:hAnsi="Arial" w:cs="Arial"/>
+          <w:lang w:val="sr-Latn-RS"/>
+        </w:rPr>
+        <w:t xml:space="preserve">) koji je potreban da bi se karta odigrala. Promene koje su posledica izbora nekog od dva poslednja tipa su vidljive samo korisniku koji je na potezu, ostali korisnici se ne obaveštavaju o tome. Takođe, pored odigravanja karte, korisnik može da preskoči potez ili da izabere opciju </w:t>
+      </w:r>
+      <w:r>
+        <w:rPr>
+          <w:rFonts w:ascii="Arial" w:hAnsi="Arial" w:cs="Arial"/>
+          <w:i/>
+          <w:iCs/>
+          <w:lang w:val="sr-Latn-RS"/>
+        </w:rPr>
+        <w:t>Burn Card.</w:t>
+      </w:r>
+      <w:r>
+        <w:rPr>
+          <w:rFonts w:ascii="Arial" w:hAnsi="Arial" w:cs="Arial"/>
+          <w:i/>
+          <w:iCs/>
+          <w:lang w:val="sr-Latn-RS"/>
+        </w:rPr>
+        <w:t xml:space="preserve"> Burn Card</w:t>
+      </w:r>
+      <w:r>
+        <w:rPr>
+          <w:rFonts w:ascii="Arial" w:hAnsi="Arial" w:cs="Arial"/>
+          <w:lang w:val="sr-Latn-RS"/>
+        </w:rPr>
+        <w:t xml:space="preserve"> opcija povećava </w:t>
+      </w:r>
+      <w:r>
+        <w:rPr>
+          <w:rFonts w:ascii="Arial" w:hAnsi="Arial" w:cs="Arial"/>
+          <w:i/>
+          <w:iCs/>
+          <w:lang w:val="sr-Latn-RS"/>
+        </w:rPr>
+        <w:t>mana</w:t>
+      </w:r>
+      <w:r>
+        <w:rPr>
+          <w:rFonts w:ascii="Arial" w:hAnsi="Arial" w:cs="Arial"/>
+          <w:lang w:val="sr-Latn-RS"/>
+        </w:rPr>
+        <w:t xml:space="preserve"> poene za onoliko poena koliko košta odigravanje karte.</w:t>
+      </w:r>
+    </w:p>
+    <w:p>
+      <w:pPr>
+        <w:pStyle w:val="ListParagraph"/>
+        <w:rPr>
+          <w:rFonts w:ascii="Arial" w:hAnsi="Arial" w:cs="Arial"/>
+          <w:b/>
+          <w:bCs/>
+          <w:lang w:val="sr-Latn-RS"/>
+        </w:rPr>
+      </w:pPr>
+      <w:r>
+        <w:rPr>
+          <w:rFonts w:ascii="Arial" w:hAnsi="Arial" w:cs="Arial"/>
+          <w:b/>
+          <w:bCs/>
+          <w:noProof/>
+          <w:lang w:val="sr-Latn-RS"/>
+        </w:rPr>
+        <w:lastRenderedPageBreak/>
+        <w:drawing>
+          <wp:inline distT="0" distB="0" distL="0" distR="0" wp14:anchorId="59AB0F24" wp14:editId="3F2E2298">
+            <wp:extent cx="5488940" cy="8229600"/>
+            <wp:effectExtent l="0" t="0" r="0" b="0"/>
+            <wp:docPr id="12" name="Picture 12"/>
+            <wp:cNvGraphicFramePr>
+              <a:graphicFrameLocks xmlns:a="http://schemas.openxmlformats.org/drawingml/2006/main" noChangeAspect="1"/>
+            </wp:cNvGraphicFramePr>
+            <a:graphic xmlns:a="http://schemas.openxmlformats.org/drawingml/2006/main">
+              <a:graphicData uri="http://schemas.openxmlformats.org/drawingml/2006/picture">
+                <pic:pic xmlns:pic="http://schemas.openxmlformats.org/drawingml/2006/picture">
+                  <pic:nvPicPr>
+                    <pic:cNvPr id="12" name="Picture 12"/>
+                    <pic:cNvPicPr/>
+                  </pic:nvPicPr>
+                  <pic:blipFill>
+                    <a:blip r:embed="rId11">
+                      <a:extLst>
+                        <a:ext uri="{28A0092B-C50C-407E-A947-70E740481C1C}">
+                          <a14:useLocalDpi xmlns:a14="http://schemas.microsoft.com/office/drawing/2010/main" val="0"/>
+                        </a:ext>
+                      </a:extLst>
+                    </a:blip>
+                    <a:stretch>
+                      <a:fillRect/>
+                    </a:stretch>
+                  </pic:blipFill>
+                  <pic:spPr>
+                    <a:xfrm>
+                      <a:off x="0" y="0"/>
+                      <a:ext cx="5488940" cy="8229600"/>
+                    </a:xfrm>
+                    <a:prstGeom prst="rect">
+                      <a:avLst/>
+                    </a:prstGeom>
+                  </pic:spPr>
+                </pic:pic>
+              </a:graphicData>
+            </a:graphic>
+          </wp:inline>
+        </w:drawing>
+      </w:r>
     </w:p>
     <w:p>
       <w:pPr>
         <w:pStyle w:val="Heading1"/>
-        <w:rPr>
-          <w:rFonts w:ascii="Arial" w:hAnsi="Arial" w:cs="Arial"/>
-          <w:lang w:val="sr-Latn-RS"/>
-        </w:rPr>
-      </w:pPr>
-      <w:r>
-        <w:rPr>
-          <w:rFonts w:ascii="Arial" w:hAnsi="Arial" w:cs="Arial"/>
-          <w:lang w:val="sr-Latn-RS"/>
-        </w:rPr>
+        <w:numPr>
+          <w:ilvl w:val="0"/>
+          <w:numId w:val="8"/>
+        </w:numPr>
+        <w:rPr>
+          <w:rFonts w:ascii="Arial" w:hAnsi="Arial" w:cs="Arial"/>
+        </w:rPr>
+      </w:pPr>
+      <w:r>
+        <w:rPr>
+          <w:rFonts w:ascii="Arial" w:hAnsi="Arial" w:cs="Arial"/>
+        </w:rPr>
+        <w:lastRenderedPageBreak/>
         <w:t>Implementacija</w:t>
       </w:r>
     </w:p>
@@ -1567,7 +2462,7 @@
   <w:abstractNum w:abstractNumId="0" w15:restartNumberingAfterBreak="0">
     <w:nsid w:val="039F07FE"/>
     <w:multiLevelType w:val="hybridMultilevel"/>
-    <w:tmpl w:val="55947394"/>
+    <w:tmpl w:val="EDB268A0"/>
     <w:lvl w:ilvl="0" w:tplc="04090001">
       <w:start w:val="1"/>
       <w:numFmt w:val="bullet"/>
@@ -1678,6 +2573,92 @@
     </w:lvl>
   </w:abstractNum>
   <w:abstractNum w:abstractNumId="1" w15:restartNumberingAfterBreak="0">
+    <w:nsid w:val="192305BB"/>
+    <w:multiLevelType w:val="hybridMultilevel"/>
+    <w:tmpl w:val="F0963342"/>
+    <w:lvl w:ilvl="0" w:tplc="0409000F">
+      <w:start w:val="1"/>
+      <w:numFmt w:val="decimal"/>
+      <w:lvlText w:val="%1."/>
+      <w:lvlJc w:val="left"/>
+      <w:pPr>
+        <w:ind w:left="1080" w:hanging="360"/>
+      </w:pPr>
+    </w:lvl>
+    <w:lvl w:ilvl="1" w:tplc="04090019" w:tentative="1">
+      <w:start w:val="1"/>
+      <w:numFmt w:val="lowerLetter"/>
+      <w:lvlText w:val="%2."/>
+      <w:lvlJc w:val="left"/>
+      <w:pPr>
+        <w:ind w:left="1800" w:hanging="360"/>
+      </w:pPr>
+    </w:lvl>
+    <w:lvl w:ilvl="2" w:tplc="0409001B" w:tentative="1">
+      <w:start w:val="1"/>
+      <w:numFmt w:val="lowerRoman"/>
+      <w:lvlText w:val="%3."/>
+      <w:lvlJc w:val="right"/>
+      <w:pPr>
+        <w:ind w:left="2520" w:hanging="180"/>
+      </w:pPr>
+    </w:lvl>
+    <w:lvl w:ilvl="3" w:tplc="0409000F" w:tentative="1">
+      <w:start w:val="1"/>
+      <w:numFmt w:val="decimal"/>
+      <w:lvlText w:val="%4."/>
+      <w:lvlJc w:val="left"/>
+      <w:pPr>
+        <w:ind w:left="3240" w:hanging="360"/>
+      </w:pPr>
+    </w:lvl>
+    <w:lvl w:ilvl="4" w:tplc="04090019" w:tentative="1">
+      <w:start w:val="1"/>
+      <w:numFmt w:val="lowerLetter"/>
+      <w:lvlText w:val="%5."/>
+      <w:lvlJc w:val="left"/>
+      <w:pPr>
+        <w:ind w:left="3960" w:hanging="360"/>
+      </w:pPr>
+    </w:lvl>
+    <w:lvl w:ilvl="5" w:tplc="0409001B" w:tentative="1">
+      <w:start w:val="1"/>
+      <w:numFmt w:val="lowerRoman"/>
+      <w:lvlText w:val="%6."/>
+      <w:lvlJc w:val="right"/>
+      <w:pPr>
+        <w:ind w:left="4680" w:hanging="180"/>
+      </w:pPr>
+    </w:lvl>
+    <w:lvl w:ilvl="6" w:tplc="0409000F" w:tentative="1">
+      <w:start w:val="1"/>
+      <w:numFmt w:val="decimal"/>
+      <w:lvlText w:val="%7."/>
+      <w:lvlJc w:val="left"/>
+      <w:pPr>
+        <w:ind w:left="5400" w:hanging="360"/>
+      </w:pPr>
+    </w:lvl>
+    <w:lvl w:ilvl="7" w:tplc="04090019" w:tentative="1">
+      <w:start w:val="1"/>
+      <w:numFmt w:val="lowerLetter"/>
+      <w:lvlText w:val="%8."/>
+      <w:lvlJc w:val="left"/>
+      <w:pPr>
+        <w:ind w:left="6120" w:hanging="360"/>
+      </w:pPr>
+    </w:lvl>
+    <w:lvl w:ilvl="8" w:tplc="0409001B" w:tentative="1">
+      <w:start w:val="1"/>
+      <w:numFmt w:val="lowerRoman"/>
+      <w:lvlText w:val="%9."/>
+      <w:lvlJc w:val="right"/>
+      <w:pPr>
+        <w:ind w:left="6840" w:hanging="180"/>
+      </w:pPr>
+    </w:lvl>
+  </w:abstractNum>
+  <w:abstractNum w:abstractNumId="2" w15:restartNumberingAfterBreak="0">
     <w:nsid w:val="21FE52CE"/>
     <w:multiLevelType w:val="hybridMultilevel"/>
     <w:tmpl w:val="EE1EA69E"/>
@@ -1790,7 +2771,206 @@
       </w:rPr>
     </w:lvl>
   </w:abstractNum>
-  <w:abstractNum w:abstractNumId="2" w15:restartNumberingAfterBreak="0">
+  <w:abstractNum w:abstractNumId="3" w15:restartNumberingAfterBreak="0">
+    <w:nsid w:val="24976E8C"/>
+    <w:multiLevelType w:val="multilevel"/>
+    <w:tmpl w:val="A19ECE40"/>
+    <w:lvl w:ilvl="0">
+      <w:start w:val="2"/>
+      <w:numFmt w:val="decimal"/>
+      <w:lvlText w:val="%1"/>
+      <w:lvlJc w:val="left"/>
+      <w:pPr>
+        <w:ind w:left="360" w:hanging="360"/>
+      </w:pPr>
+      <w:rPr>
+        <w:rFonts w:hint="default"/>
+      </w:rPr>
+    </w:lvl>
+    <w:lvl w:ilvl="1">
+      <w:start w:val="2"/>
+      <w:numFmt w:val="decimal"/>
+      <w:lvlText w:val="%1.%2"/>
+      <w:lvlJc w:val="left"/>
+      <w:pPr>
+        <w:ind w:left="720" w:hanging="360"/>
+      </w:pPr>
+      <w:rPr>
+        <w:rFonts w:hint="default"/>
+      </w:rPr>
+    </w:lvl>
+    <w:lvl w:ilvl="2">
+      <w:start w:val="1"/>
+      <w:numFmt w:val="decimal"/>
+      <w:lvlText w:val="%1.%2.%3"/>
+      <w:lvlJc w:val="left"/>
+      <w:pPr>
+        <w:ind w:left="1440" w:hanging="720"/>
+      </w:pPr>
+      <w:rPr>
+        <w:rFonts w:hint="default"/>
+      </w:rPr>
+    </w:lvl>
+    <w:lvl w:ilvl="3">
+      <w:start w:val="1"/>
+      <w:numFmt w:val="decimal"/>
+      <w:lvlText w:val="%1.%2.%3.%4"/>
+      <w:lvlJc w:val="left"/>
+      <w:pPr>
+        <w:ind w:left="1800" w:hanging="720"/>
+      </w:pPr>
+      <w:rPr>
+        <w:rFonts w:hint="default"/>
+      </w:rPr>
+    </w:lvl>
+    <w:lvl w:ilvl="4">
+      <w:start w:val="1"/>
+      <w:numFmt w:val="decimal"/>
+      <w:lvlText w:val="%1.%2.%3.%4.%5"/>
+      <w:lvlJc w:val="left"/>
+      <w:pPr>
+        <w:ind w:left="2520" w:hanging="1080"/>
+      </w:pPr>
+      <w:rPr>
+        <w:rFonts w:hint="default"/>
+      </w:rPr>
+    </w:lvl>
+    <w:lvl w:ilvl="5">
+      <w:start w:val="1"/>
+      <w:numFmt w:val="decimal"/>
+      <w:lvlText w:val="%1.%2.%3.%4.%5.%6"/>
+      <w:lvlJc w:val="left"/>
+      <w:pPr>
+        <w:ind w:left="3240" w:hanging="1440"/>
+      </w:pPr>
+      <w:rPr>
+        <w:rFonts w:hint="default"/>
+      </w:rPr>
+    </w:lvl>
+    <w:lvl w:ilvl="6">
+      <w:start w:val="1"/>
+      <w:numFmt w:val="decimal"/>
+      <w:lvlText w:val="%1.%2.%3.%4.%5.%6.%7"/>
+      <w:lvlJc w:val="left"/>
+      <w:pPr>
+        <w:ind w:left="3600" w:hanging="1440"/>
+      </w:pPr>
+      <w:rPr>
+        <w:rFonts w:hint="default"/>
+      </w:rPr>
+    </w:lvl>
+    <w:lvl w:ilvl="7">
+      <w:start w:val="1"/>
+      <w:numFmt w:val="decimal"/>
+      <w:lvlText w:val="%1.%2.%3.%4.%5.%6.%7.%8"/>
+      <w:lvlJc w:val="left"/>
+      <w:pPr>
+        <w:ind w:left="4320" w:hanging="1800"/>
+      </w:pPr>
+      <w:rPr>
+        <w:rFonts w:hint="default"/>
+      </w:rPr>
+    </w:lvl>
+    <w:lvl w:ilvl="8">
+      <w:start w:val="1"/>
+      <w:numFmt w:val="decimal"/>
+      <w:lvlText w:val="%1.%2.%3.%4.%5.%6.%7.%8.%9"/>
+      <w:lvlJc w:val="left"/>
+      <w:pPr>
+        <w:ind w:left="4680" w:hanging="1800"/>
+      </w:pPr>
+      <w:rPr>
+        <w:rFonts w:hint="default"/>
+      </w:rPr>
+    </w:lvl>
+  </w:abstractNum>
+  <w:abstractNum w:abstractNumId="4" w15:restartNumberingAfterBreak="0">
+    <w:nsid w:val="2B6F6DFA"/>
+    <w:multiLevelType w:val="multilevel"/>
+    <w:tmpl w:val="0409001F"/>
+    <w:lvl w:ilvl="0">
+      <w:start w:val="1"/>
+      <w:numFmt w:val="decimal"/>
+      <w:lvlText w:val="%1."/>
+      <w:lvlJc w:val="left"/>
+      <w:pPr>
+        <w:ind w:left="360" w:hanging="360"/>
+      </w:pPr>
+    </w:lvl>
+    <w:lvl w:ilvl="1">
+      <w:start w:val="1"/>
+      <w:numFmt w:val="decimal"/>
+      <w:lvlText w:val="%1.%2."/>
+      <w:lvlJc w:val="left"/>
+      <w:pPr>
+        <w:ind w:left="792" w:hanging="432"/>
+      </w:pPr>
+    </w:lvl>
+    <w:lvl w:ilvl="2">
+      <w:start w:val="1"/>
+      <w:numFmt w:val="decimal"/>
+      <w:lvlText w:val="%1.%2.%3."/>
+      <w:lvlJc w:val="left"/>
+      <w:pPr>
+        <w:ind w:left="1224" w:hanging="504"/>
+      </w:pPr>
+    </w:lvl>
+    <w:lvl w:ilvl="3">
+      <w:start w:val="1"/>
+      <w:numFmt w:val="decimal"/>
+      <w:lvlText w:val="%1.%2.%3.%4."/>
+      <w:lvlJc w:val="left"/>
+      <w:pPr>
+        <w:ind w:left="1728" w:hanging="648"/>
+      </w:pPr>
+    </w:lvl>
+    <w:lvl w:ilvl="4">
+      <w:start w:val="1"/>
+      <w:numFmt w:val="decimal"/>
+      <w:lvlText w:val="%1.%2.%3.%4.%5."/>
+      <w:lvlJc w:val="left"/>
+      <w:pPr>
+        <w:ind w:left="2232" w:hanging="792"/>
+      </w:pPr>
+    </w:lvl>
+    <w:lvl w:ilvl="5">
+      <w:start w:val="1"/>
+      <w:numFmt w:val="decimal"/>
+      <w:lvlText w:val="%1.%2.%3.%4.%5.%6."/>
+      <w:lvlJc w:val="left"/>
+      <w:pPr>
+        <w:ind w:left="2736" w:hanging="936"/>
+      </w:pPr>
+    </w:lvl>
+    <w:lvl w:ilvl="6">
+      <w:start w:val="1"/>
+      <w:numFmt w:val="decimal"/>
+      <w:lvlText w:val="%1.%2.%3.%4.%5.%6.%7."/>
+      <w:lvlJc w:val="left"/>
+      <w:pPr>
+        <w:ind w:left="3240" w:hanging="1080"/>
+      </w:pPr>
+    </w:lvl>
+    <w:lvl w:ilvl="7">
+      <w:start w:val="1"/>
+      <w:numFmt w:val="decimal"/>
+      <w:lvlText w:val="%1.%2.%3.%4.%5.%6.%7.%8."/>
+      <w:lvlJc w:val="left"/>
+      <w:pPr>
+        <w:ind w:left="3744" w:hanging="1224"/>
+      </w:pPr>
+    </w:lvl>
+    <w:lvl w:ilvl="8">
+      <w:start w:val="1"/>
+      <w:numFmt w:val="decimal"/>
+      <w:lvlText w:val="%1.%2.%3.%4.%5.%6.%7.%8.%9."/>
+      <w:lvlJc w:val="left"/>
+      <w:pPr>
+        <w:ind w:left="4320" w:hanging="1440"/>
+      </w:pPr>
+    </w:lvl>
+  </w:abstractNum>
+  <w:abstractNum w:abstractNumId="5" w15:restartNumberingAfterBreak="0">
     <w:nsid w:val="391F125C"/>
     <w:multiLevelType w:val="hybridMultilevel"/>
     <w:tmpl w:val="0E228B34"/>
@@ -1903,7 +3083,7 @@
       </w:rPr>
     </w:lvl>
   </w:abstractNum>
-  <w:abstractNum w:abstractNumId="3" w15:restartNumberingAfterBreak="0">
+  <w:abstractNum w:abstractNumId="6" w15:restartNumberingAfterBreak="0">
     <w:nsid w:val="48A11519"/>
     <w:multiLevelType w:val="hybridMultilevel"/>
     <w:tmpl w:val="2932C0BC"/>
@@ -2016,7 +3196,179 @@
       </w:rPr>
     </w:lvl>
   </w:abstractNum>
-  <w:abstractNum w:abstractNumId="4" w15:restartNumberingAfterBreak="0">
+  <w:abstractNum w:abstractNumId="7" w15:restartNumberingAfterBreak="0">
+    <w:nsid w:val="54934999"/>
+    <w:multiLevelType w:val="multilevel"/>
+    <w:tmpl w:val="0409001F"/>
+    <w:lvl w:ilvl="0">
+      <w:start w:val="1"/>
+      <w:numFmt w:val="decimal"/>
+      <w:lvlText w:val="%1."/>
+      <w:lvlJc w:val="left"/>
+      <w:pPr>
+        <w:ind w:left="360" w:hanging="360"/>
+      </w:pPr>
+    </w:lvl>
+    <w:lvl w:ilvl="1">
+      <w:start w:val="1"/>
+      <w:numFmt w:val="decimal"/>
+      <w:lvlText w:val="%1.%2."/>
+      <w:lvlJc w:val="left"/>
+      <w:pPr>
+        <w:ind w:left="792" w:hanging="432"/>
+      </w:pPr>
+    </w:lvl>
+    <w:lvl w:ilvl="2">
+      <w:start w:val="1"/>
+      <w:numFmt w:val="decimal"/>
+      <w:lvlText w:val="%1.%2.%3."/>
+      <w:lvlJc w:val="left"/>
+      <w:pPr>
+        <w:ind w:left="1224" w:hanging="504"/>
+      </w:pPr>
+    </w:lvl>
+    <w:lvl w:ilvl="3">
+      <w:start w:val="1"/>
+      <w:numFmt w:val="decimal"/>
+      <w:lvlText w:val="%1.%2.%3.%4."/>
+      <w:lvlJc w:val="left"/>
+      <w:pPr>
+        <w:ind w:left="1728" w:hanging="648"/>
+      </w:pPr>
+    </w:lvl>
+    <w:lvl w:ilvl="4">
+      <w:start w:val="1"/>
+      <w:numFmt w:val="decimal"/>
+      <w:lvlText w:val="%1.%2.%3.%4.%5."/>
+      <w:lvlJc w:val="left"/>
+      <w:pPr>
+        <w:ind w:left="2232" w:hanging="792"/>
+      </w:pPr>
+    </w:lvl>
+    <w:lvl w:ilvl="5">
+      <w:start w:val="1"/>
+      <w:numFmt w:val="decimal"/>
+      <w:lvlText w:val="%1.%2.%3.%4.%5.%6."/>
+      <w:lvlJc w:val="left"/>
+      <w:pPr>
+        <w:ind w:left="2736" w:hanging="936"/>
+      </w:pPr>
+    </w:lvl>
+    <w:lvl w:ilvl="6">
+      <w:start w:val="1"/>
+      <w:numFmt w:val="decimal"/>
+      <w:lvlText w:val="%1.%2.%3.%4.%5.%6.%7."/>
+      <w:lvlJc w:val="left"/>
+      <w:pPr>
+        <w:ind w:left="3240" w:hanging="1080"/>
+      </w:pPr>
+    </w:lvl>
+    <w:lvl w:ilvl="7">
+      <w:start w:val="1"/>
+      <w:numFmt w:val="decimal"/>
+      <w:lvlText w:val="%1.%2.%3.%4.%5.%6.%7.%8."/>
+      <w:lvlJc w:val="left"/>
+      <w:pPr>
+        <w:ind w:left="3744" w:hanging="1224"/>
+      </w:pPr>
+    </w:lvl>
+    <w:lvl w:ilvl="8">
+      <w:start w:val="1"/>
+      <w:numFmt w:val="decimal"/>
+      <w:lvlText w:val="%1.%2.%3.%4.%5.%6.%7.%8.%9."/>
+      <w:lvlJc w:val="left"/>
+      <w:pPr>
+        <w:ind w:left="4320" w:hanging="1440"/>
+      </w:pPr>
+    </w:lvl>
+  </w:abstractNum>
+  <w:abstractNum w:abstractNumId="8" w15:restartNumberingAfterBreak="0">
+    <w:nsid w:val="54A214AE"/>
+    <w:multiLevelType w:val="multilevel"/>
+    <w:tmpl w:val="0409001F"/>
+    <w:lvl w:ilvl="0">
+      <w:start w:val="1"/>
+      <w:numFmt w:val="decimal"/>
+      <w:lvlText w:val="%1."/>
+      <w:lvlJc w:val="left"/>
+      <w:pPr>
+        <w:ind w:left="360" w:hanging="360"/>
+      </w:pPr>
+    </w:lvl>
+    <w:lvl w:ilvl="1">
+      <w:start w:val="1"/>
+      <w:numFmt w:val="decimal"/>
+      <w:lvlText w:val="%1.%2."/>
+      <w:lvlJc w:val="left"/>
+      <w:pPr>
+        <w:ind w:left="792" w:hanging="432"/>
+      </w:pPr>
+    </w:lvl>
+    <w:lvl w:ilvl="2">
+      <w:start w:val="1"/>
+      <w:numFmt w:val="decimal"/>
+      <w:lvlText w:val="%1.%2.%3."/>
+      <w:lvlJc w:val="left"/>
+      <w:pPr>
+        <w:ind w:left="1224" w:hanging="504"/>
+      </w:pPr>
+    </w:lvl>
+    <w:lvl w:ilvl="3">
+      <w:start w:val="1"/>
+      <w:numFmt w:val="decimal"/>
+      <w:lvlText w:val="%1.%2.%3.%4."/>
+      <w:lvlJc w:val="left"/>
+      <w:pPr>
+        <w:ind w:left="1728" w:hanging="648"/>
+      </w:pPr>
+    </w:lvl>
+    <w:lvl w:ilvl="4">
+      <w:start w:val="1"/>
+      <w:numFmt w:val="decimal"/>
+      <w:lvlText w:val="%1.%2.%3.%4.%5."/>
+      <w:lvlJc w:val="left"/>
+      <w:pPr>
+        <w:ind w:left="2232" w:hanging="792"/>
+      </w:pPr>
+    </w:lvl>
+    <w:lvl w:ilvl="5">
+      <w:start w:val="1"/>
+      <w:numFmt w:val="decimal"/>
+      <w:lvlText w:val="%1.%2.%3.%4.%5.%6."/>
+      <w:lvlJc w:val="left"/>
+      <w:pPr>
+        <w:ind w:left="2736" w:hanging="936"/>
+      </w:pPr>
+    </w:lvl>
+    <w:lvl w:ilvl="6">
+      <w:start w:val="1"/>
+      <w:numFmt w:val="decimal"/>
+      <w:lvlText w:val="%1.%2.%3.%4.%5.%6.%7."/>
+      <w:lvlJc w:val="left"/>
+      <w:pPr>
+        <w:ind w:left="3240" w:hanging="1080"/>
+      </w:pPr>
+    </w:lvl>
+    <w:lvl w:ilvl="7">
+      <w:start w:val="1"/>
+      <w:numFmt w:val="decimal"/>
+      <w:lvlText w:val="%1.%2.%3.%4.%5.%6.%7.%8."/>
+      <w:lvlJc w:val="left"/>
+      <w:pPr>
+        <w:ind w:left="3744" w:hanging="1224"/>
+      </w:pPr>
+    </w:lvl>
+    <w:lvl w:ilvl="8">
+      <w:start w:val="1"/>
+      <w:numFmt w:val="decimal"/>
+      <w:lvlText w:val="%1.%2.%3.%4.%5.%6.%7.%8.%9."/>
+      <w:lvlJc w:val="left"/>
+      <w:pPr>
+        <w:ind w:left="4320" w:hanging="1440"/>
+      </w:pPr>
+    </w:lvl>
+  </w:abstractNum>
+  <w:abstractNum w:abstractNumId="9" w15:restartNumberingAfterBreak="0">
     <w:nsid w:val="57983293"/>
     <w:multiLevelType w:val="hybridMultilevel"/>
     <w:tmpl w:val="FA9CF74A"/>
@@ -2129,7 +3481,93 @@
       </w:rPr>
     </w:lvl>
   </w:abstractNum>
-  <w:abstractNum w:abstractNumId="5" w15:restartNumberingAfterBreak="0">
+  <w:abstractNum w:abstractNumId="10" w15:restartNumberingAfterBreak="0">
+    <w:nsid w:val="6128067A"/>
+    <w:multiLevelType w:val="multilevel"/>
+    <w:tmpl w:val="0409001F"/>
+    <w:lvl w:ilvl="0">
+      <w:start w:val="1"/>
+      <w:numFmt w:val="decimal"/>
+      <w:lvlText w:val="%1."/>
+      <w:lvlJc w:val="left"/>
+      <w:pPr>
+        <w:ind w:left="360" w:hanging="360"/>
+      </w:pPr>
+    </w:lvl>
+    <w:lvl w:ilvl="1">
+      <w:start w:val="1"/>
+      <w:numFmt w:val="decimal"/>
+      <w:lvlText w:val="%1.%2."/>
+      <w:lvlJc w:val="left"/>
+      <w:pPr>
+        <w:ind w:left="792" w:hanging="432"/>
+      </w:pPr>
+    </w:lvl>
+    <w:lvl w:ilvl="2">
+      <w:start w:val="1"/>
+      <w:numFmt w:val="decimal"/>
+      <w:lvlText w:val="%1.%2.%3."/>
+      <w:lvlJc w:val="left"/>
+      <w:pPr>
+        <w:ind w:left="1224" w:hanging="504"/>
+      </w:pPr>
+    </w:lvl>
+    <w:lvl w:ilvl="3">
+      <w:start w:val="1"/>
+      <w:numFmt w:val="decimal"/>
+      <w:lvlText w:val="%1.%2.%3.%4."/>
+      <w:lvlJc w:val="left"/>
+      <w:pPr>
+        <w:ind w:left="1728" w:hanging="648"/>
+      </w:pPr>
+    </w:lvl>
+    <w:lvl w:ilvl="4">
+      <w:start w:val="1"/>
+      <w:numFmt w:val="decimal"/>
+      <w:lvlText w:val="%1.%2.%3.%4.%5."/>
+      <w:lvlJc w:val="left"/>
+      <w:pPr>
+        <w:ind w:left="2232" w:hanging="792"/>
+      </w:pPr>
+    </w:lvl>
+    <w:lvl w:ilvl="5">
+      <w:start w:val="1"/>
+      <w:numFmt w:val="decimal"/>
+      <w:lvlText w:val="%1.%2.%3.%4.%5.%6."/>
+      <w:lvlJc w:val="left"/>
+      <w:pPr>
+        <w:ind w:left="2736" w:hanging="936"/>
+      </w:pPr>
+    </w:lvl>
+    <w:lvl w:ilvl="6">
+      <w:start w:val="1"/>
+      <w:numFmt w:val="decimal"/>
+      <w:lvlText w:val="%1.%2.%3.%4.%5.%6.%7."/>
+      <w:lvlJc w:val="left"/>
+      <w:pPr>
+        <w:ind w:left="3240" w:hanging="1080"/>
+      </w:pPr>
+    </w:lvl>
+    <w:lvl w:ilvl="7">
+      <w:start w:val="1"/>
+      <w:numFmt w:val="decimal"/>
+      <w:lvlText w:val="%1.%2.%3.%4.%5.%6.%7.%8."/>
+      <w:lvlJc w:val="left"/>
+      <w:pPr>
+        <w:ind w:left="3744" w:hanging="1224"/>
+      </w:pPr>
+    </w:lvl>
+    <w:lvl w:ilvl="8">
+      <w:start w:val="1"/>
+      <w:numFmt w:val="decimal"/>
+      <w:lvlText w:val="%1.%2.%3.%4.%5.%6.%7.%8.%9."/>
+      <w:lvlJc w:val="left"/>
+      <w:pPr>
+        <w:ind w:left="4320" w:hanging="1440"/>
+      </w:pPr>
+    </w:lvl>
+  </w:abstractNum>
+  <w:abstractNum w:abstractNumId="11" w15:restartNumberingAfterBreak="0">
     <w:nsid w:val="6454480C"/>
     <w:multiLevelType w:val="hybridMultilevel"/>
     <w:tmpl w:val="7930A888"/>
@@ -2242,7 +3680,93 @@
       </w:rPr>
     </w:lvl>
   </w:abstractNum>
-  <w:abstractNum w:abstractNumId="6" w15:restartNumberingAfterBreak="0">
+  <w:abstractNum w:abstractNumId="12" w15:restartNumberingAfterBreak="0">
+    <w:nsid w:val="71FE6322"/>
+    <w:multiLevelType w:val="multilevel"/>
+    <w:tmpl w:val="0409001F"/>
+    <w:lvl w:ilvl="0">
+      <w:start w:val="1"/>
+      <w:numFmt w:val="decimal"/>
+      <w:lvlText w:val="%1."/>
+      <w:lvlJc w:val="left"/>
+      <w:pPr>
+        <w:ind w:left="360" w:hanging="360"/>
+      </w:pPr>
+    </w:lvl>
+    <w:lvl w:ilvl="1">
+      <w:start w:val="1"/>
+      <w:numFmt w:val="decimal"/>
+      <w:lvlText w:val="%1.%2."/>
+      <w:lvlJc w:val="left"/>
+      <w:pPr>
+        <w:ind w:left="792" w:hanging="432"/>
+      </w:pPr>
+    </w:lvl>
+    <w:lvl w:ilvl="2">
+      <w:start w:val="1"/>
+      <w:numFmt w:val="decimal"/>
+      <w:lvlText w:val="%1.%2.%3."/>
+      <w:lvlJc w:val="left"/>
+      <w:pPr>
+        <w:ind w:left="1224" w:hanging="504"/>
+      </w:pPr>
+    </w:lvl>
+    <w:lvl w:ilvl="3">
+      <w:start w:val="1"/>
+      <w:numFmt w:val="decimal"/>
+      <w:lvlText w:val="%1.%2.%3.%4."/>
+      <w:lvlJc w:val="left"/>
+      <w:pPr>
+        <w:ind w:left="1728" w:hanging="648"/>
+      </w:pPr>
+    </w:lvl>
+    <w:lvl w:ilvl="4">
+      <w:start w:val="1"/>
+      <w:numFmt w:val="decimal"/>
+      <w:lvlText w:val="%1.%2.%3.%4.%5."/>
+      <w:lvlJc w:val="left"/>
+      <w:pPr>
+        <w:ind w:left="2232" w:hanging="792"/>
+      </w:pPr>
+    </w:lvl>
+    <w:lvl w:ilvl="5">
+      <w:start w:val="1"/>
+      <w:numFmt w:val="decimal"/>
+      <w:lvlText w:val="%1.%2.%3.%4.%5.%6."/>
+      <w:lvlJc w:val="left"/>
+      <w:pPr>
+        <w:ind w:left="2736" w:hanging="936"/>
+      </w:pPr>
+    </w:lvl>
+    <w:lvl w:ilvl="6">
+      <w:start w:val="1"/>
+      <w:numFmt w:val="decimal"/>
+      <w:lvlText w:val="%1.%2.%3.%4.%5.%6.%7."/>
+      <w:lvlJc w:val="left"/>
+      <w:pPr>
+        <w:ind w:left="3240" w:hanging="1080"/>
+      </w:pPr>
+    </w:lvl>
+    <w:lvl w:ilvl="7">
+      <w:start w:val="1"/>
+      <w:numFmt w:val="decimal"/>
+      <w:lvlText w:val="%1.%2.%3.%4.%5.%6.%7.%8."/>
+      <w:lvlJc w:val="left"/>
+      <w:pPr>
+        <w:ind w:left="3744" w:hanging="1224"/>
+      </w:pPr>
+    </w:lvl>
+    <w:lvl w:ilvl="8">
+      <w:start w:val="1"/>
+      <w:numFmt w:val="decimal"/>
+      <w:lvlText w:val="%1.%2.%3.%4.%5.%6.%7.%8.%9."/>
+      <w:lvlJc w:val="left"/>
+      <w:pPr>
+        <w:ind w:left="4320" w:hanging="1440"/>
+      </w:pPr>
+    </w:lvl>
+  </w:abstractNum>
+  <w:abstractNum w:abstractNumId="13" w15:restartNumberingAfterBreak="0">
     <w:nsid w:val="724A4BE8"/>
     <w:multiLevelType w:val="hybridMultilevel"/>
     <w:tmpl w:val="6B74B960"/>
@@ -2355,26 +3879,225 @@
       </w:rPr>
     </w:lvl>
   </w:abstractNum>
+  <w:abstractNum w:abstractNumId="14" w15:restartNumberingAfterBreak="0">
+    <w:nsid w:val="74D03141"/>
+    <w:multiLevelType w:val="multilevel"/>
+    <w:tmpl w:val="0409001F"/>
+    <w:lvl w:ilvl="0">
+      <w:start w:val="1"/>
+      <w:numFmt w:val="decimal"/>
+      <w:lvlText w:val="%1."/>
+      <w:lvlJc w:val="left"/>
+      <w:pPr>
+        <w:ind w:left="720" w:hanging="360"/>
+      </w:pPr>
+    </w:lvl>
+    <w:lvl w:ilvl="1">
+      <w:start w:val="1"/>
+      <w:numFmt w:val="decimal"/>
+      <w:lvlText w:val="%1.%2."/>
+      <w:lvlJc w:val="left"/>
+      <w:pPr>
+        <w:ind w:left="1152" w:hanging="432"/>
+      </w:pPr>
+    </w:lvl>
+    <w:lvl w:ilvl="2">
+      <w:start w:val="1"/>
+      <w:numFmt w:val="decimal"/>
+      <w:lvlText w:val="%1.%2.%3."/>
+      <w:lvlJc w:val="left"/>
+      <w:pPr>
+        <w:ind w:left="1584" w:hanging="504"/>
+      </w:pPr>
+    </w:lvl>
+    <w:lvl w:ilvl="3">
+      <w:start w:val="1"/>
+      <w:numFmt w:val="decimal"/>
+      <w:lvlText w:val="%1.%2.%3.%4."/>
+      <w:lvlJc w:val="left"/>
+      <w:pPr>
+        <w:ind w:left="2088" w:hanging="648"/>
+      </w:pPr>
+    </w:lvl>
+    <w:lvl w:ilvl="4">
+      <w:start w:val="1"/>
+      <w:numFmt w:val="decimal"/>
+      <w:lvlText w:val="%1.%2.%3.%4.%5."/>
+      <w:lvlJc w:val="left"/>
+      <w:pPr>
+        <w:ind w:left="2592" w:hanging="792"/>
+      </w:pPr>
+    </w:lvl>
+    <w:lvl w:ilvl="5">
+      <w:start w:val="1"/>
+      <w:numFmt w:val="decimal"/>
+      <w:lvlText w:val="%1.%2.%3.%4.%5.%6."/>
+      <w:lvlJc w:val="left"/>
+      <w:pPr>
+        <w:ind w:left="3096" w:hanging="936"/>
+      </w:pPr>
+    </w:lvl>
+    <w:lvl w:ilvl="6">
+      <w:start w:val="1"/>
+      <w:numFmt w:val="decimal"/>
+      <w:lvlText w:val="%1.%2.%3.%4.%5.%6.%7."/>
+      <w:lvlJc w:val="left"/>
+      <w:pPr>
+        <w:ind w:left="3600" w:hanging="1080"/>
+      </w:pPr>
+    </w:lvl>
+    <w:lvl w:ilvl="7">
+      <w:start w:val="1"/>
+      <w:numFmt w:val="decimal"/>
+      <w:lvlText w:val="%1.%2.%3.%4.%5.%6.%7.%8."/>
+      <w:lvlJc w:val="left"/>
+      <w:pPr>
+        <w:ind w:left="4104" w:hanging="1224"/>
+      </w:pPr>
+    </w:lvl>
+    <w:lvl w:ilvl="8">
+      <w:start w:val="1"/>
+      <w:numFmt w:val="decimal"/>
+      <w:lvlText w:val="%1.%2.%3.%4.%5.%6.%7.%8.%9."/>
+      <w:lvlJc w:val="left"/>
+      <w:pPr>
+        <w:ind w:left="4680" w:hanging="1440"/>
+      </w:pPr>
+    </w:lvl>
+  </w:abstractNum>
+  <w:abstractNum w:abstractNumId="15" w15:restartNumberingAfterBreak="0">
+    <w:nsid w:val="74E1215A"/>
+    <w:multiLevelType w:val="multilevel"/>
+    <w:tmpl w:val="0409001F"/>
+    <w:lvl w:ilvl="0">
+      <w:start w:val="1"/>
+      <w:numFmt w:val="decimal"/>
+      <w:lvlText w:val="%1."/>
+      <w:lvlJc w:val="left"/>
+      <w:pPr>
+        <w:ind w:left="360" w:hanging="360"/>
+      </w:pPr>
+    </w:lvl>
+    <w:lvl w:ilvl="1">
+      <w:start w:val="1"/>
+      <w:numFmt w:val="decimal"/>
+      <w:lvlText w:val="%1.%2."/>
+      <w:lvlJc w:val="left"/>
+      <w:pPr>
+        <w:ind w:left="792" w:hanging="432"/>
+      </w:pPr>
+    </w:lvl>
+    <w:lvl w:ilvl="2">
+      <w:start w:val="1"/>
+      <w:numFmt w:val="decimal"/>
+      <w:lvlText w:val="%1.%2.%3."/>
+      <w:lvlJc w:val="left"/>
+      <w:pPr>
+        <w:ind w:left="1224" w:hanging="504"/>
+      </w:pPr>
+    </w:lvl>
+    <w:lvl w:ilvl="3">
+      <w:start w:val="1"/>
+      <w:numFmt w:val="decimal"/>
+      <w:lvlText w:val="%1.%2.%3.%4."/>
+      <w:lvlJc w:val="left"/>
+      <w:pPr>
+        <w:ind w:left="1728" w:hanging="648"/>
+      </w:pPr>
+    </w:lvl>
+    <w:lvl w:ilvl="4">
+      <w:start w:val="1"/>
+      <w:numFmt w:val="decimal"/>
+      <w:lvlText w:val="%1.%2.%3.%4.%5."/>
+      <w:lvlJc w:val="left"/>
+      <w:pPr>
+        <w:ind w:left="2232" w:hanging="792"/>
+      </w:pPr>
+    </w:lvl>
+    <w:lvl w:ilvl="5">
+      <w:start w:val="1"/>
+      <w:numFmt w:val="decimal"/>
+      <w:lvlText w:val="%1.%2.%3.%4.%5.%6."/>
+      <w:lvlJc w:val="left"/>
+      <w:pPr>
+        <w:ind w:left="2736" w:hanging="936"/>
+      </w:pPr>
+    </w:lvl>
+    <w:lvl w:ilvl="6">
+      <w:start w:val="1"/>
+      <w:numFmt w:val="decimal"/>
+      <w:lvlText w:val="%1.%2.%3.%4.%5.%6.%7."/>
+      <w:lvlJc w:val="left"/>
+      <w:pPr>
+        <w:ind w:left="3240" w:hanging="1080"/>
+      </w:pPr>
+    </w:lvl>
+    <w:lvl w:ilvl="7">
+      <w:start w:val="1"/>
+      <w:numFmt w:val="decimal"/>
+      <w:lvlText w:val="%1.%2.%3.%4.%5.%6.%7.%8."/>
+      <w:lvlJc w:val="left"/>
+      <w:pPr>
+        <w:ind w:left="3744" w:hanging="1224"/>
+      </w:pPr>
+    </w:lvl>
+    <w:lvl w:ilvl="8">
+      <w:start w:val="1"/>
+      <w:numFmt w:val="decimal"/>
+      <w:lvlText w:val="%1.%2.%3.%4.%5.%6.%7.%8.%9."/>
+      <w:lvlJc w:val="left"/>
+      <w:pPr>
+        <w:ind w:left="4320" w:hanging="1440"/>
+      </w:pPr>
+    </w:lvl>
+  </w:abstractNum>
   <w:num w:numId="1">
-    <w:abstractNumId w:val="1"/>
+    <w:abstractNumId w:val="2"/>
   </w:num>
   <w:num w:numId="2">
-    <w:abstractNumId w:val="4"/>
+    <w:abstractNumId w:val="9"/>
   </w:num>
   <w:num w:numId="3">
-    <w:abstractNumId w:val="5"/>
+    <w:abstractNumId w:val="11"/>
   </w:num>
   <w:num w:numId="4">
-    <w:abstractNumId w:val="6"/>
+    <w:abstractNumId w:val="13"/>
   </w:num>
   <w:num w:numId="5">
-    <w:abstractNumId w:val="3"/>
+    <w:abstractNumId w:val="6"/>
   </w:num>
   <w:num w:numId="6">
     <w:abstractNumId w:val="0"/>
   </w:num>
   <w:num w:numId="7">
-    <w:abstractNumId w:val="2"/>
+    <w:abstractNumId w:val="5"/>
+  </w:num>
+  <w:num w:numId="8">
+    <w:abstractNumId w:val="12"/>
+  </w:num>
+  <w:num w:numId="9">
+    <w:abstractNumId w:val="15"/>
+  </w:num>
+  <w:num w:numId="10">
+    <w:abstractNumId w:val="4"/>
+  </w:num>
+  <w:num w:numId="11">
+    <w:abstractNumId w:val="14"/>
+  </w:num>
+  <w:num w:numId="12">
+    <w:abstractNumId w:val="1"/>
+  </w:num>
+  <w:num w:numId="13">
+    <w:abstractNumId w:val="7"/>
+  </w:num>
+  <w:num w:numId="14">
+    <w:abstractNumId w:val="3"/>
+  </w:num>
+  <w:num w:numId="15">
+    <w:abstractNumId w:val="8"/>
+  </w:num>
+  <w:num w:numId="16">
+    <w:abstractNumId w:val="10"/>
   </w:num>
 </w:numbering>
 </file>
@@ -2799,9 +4522,32 @@
       <w:szCs w:val="32"/>
     </w:rPr>
   </w:style>
+  <w:style w:type="paragraph" w:styleId="Heading2">
+    <w:name w:val="heading 2"/>
+    <w:basedOn w:val="Normal"/>
+    <w:next w:val="Normal"/>
+    <w:link w:val="Heading2Char"/>
+    <w:uiPriority w:val="9"/>
+    <w:unhideWhenUsed/>
+    <w:qFormat/>
+    <w:rsid w:val="00AD12B1"/>
+    <w:pPr>
+      <w:keepNext/>
+      <w:keepLines/>
+      <w:spacing w:before="40" w:after="0"/>
+      <w:outlineLvl w:val="1"/>
+    </w:pPr>
+    <w:rPr>
+      <w:rFonts w:asciiTheme="majorHAnsi" w:eastAsiaTheme="majorEastAsia" w:hAnsiTheme="majorHAnsi" w:cstheme="majorBidi"/>
+      <w:color w:val="2F5496" w:themeColor="accent1" w:themeShade="BF"/>
+      <w:sz w:val="26"/>
+      <w:szCs w:val="26"/>
+    </w:rPr>
+  </w:style>
   <w:style w:type="character" w:default="1" w:styleId="DefaultParagraphFont">
     <w:name w:val="Default Paragraph Font"/>
     <w:uiPriority w:val="1"/>
+    <w:semiHidden/>
     <w:unhideWhenUsed/>
   </w:style>
   <w:style w:type="table" w:default="1" w:styleId="TableNormal">
@@ -2882,6 +4628,19 @@
       <w:ind w:left="720"/>
       <w:contextualSpacing/>
     </w:pPr>
+  </w:style>
+  <w:style w:type="character" w:customStyle="1" w:styleId="Heading2Char">
+    <w:name w:val="Heading 2 Char"/>
+    <w:basedOn w:val="DefaultParagraphFont"/>
+    <w:link w:val="Heading2"/>
+    <w:uiPriority w:val="9"/>
+    <w:rsid w:val="00AD12B1"/>
+    <w:rPr>
+      <w:rFonts w:asciiTheme="majorHAnsi" w:eastAsiaTheme="majorEastAsia" w:hAnsiTheme="majorHAnsi" w:cstheme="majorBidi"/>
+      <w:color w:val="2F5496" w:themeColor="accent1" w:themeShade="BF"/>
+      <w:sz w:val="26"/>
+      <w:szCs w:val="26"/>
+    </w:rPr>
   </w:style>
 </w:styles>
 </file>

</xml_diff>